<commit_message>
Penambahan data bagian urang di dalam nu si firman
</commit_message>
<xml_diff>
--- a/Executive Summary + Ringkasan Perusahaan.docx
+++ b/Executive Summary + Ringkasan Perusahaan.docx
@@ -509,8 +509,6 @@
         </w:rPr>
         <w:t>Menjadikan online shop terbaik se-Indonesia</w:t>
       </w:r>
-      <w:bookmarkStart w:id="0" w:name="_GoBack"/>
-      <w:bookmarkEnd w:id="0"/>
     </w:p>
     <w:p>
       <w:pPr>
@@ -2727,29 +2725,7 @@
                 <w:sz w:val="26"/>
                 <w:szCs w:val="26"/>
               </w:rPr>
-              <w:t xml:space="preserve">Monthly </w:t>
-            </w:r>
-            <w:r>
-              <w:rPr>
-                <w:rFonts w:asciiTheme="majorHAnsi" w:hAnsiTheme="majorHAnsi"/>
-                <w:i/>
-                <w:iCs/>
-                <w:color w:val="5B9BD5" w:themeColor="accent1"/>
-                <w:sz w:val="26"/>
-                <w:szCs w:val="26"/>
-              </w:rPr>
-              <w:t>Costs</w:t>
-            </w:r>
-            <w:r>
-              <w:rPr>
-                <w:rFonts w:asciiTheme="majorHAnsi" w:hAnsiTheme="majorHAnsi"/>
-                <w:i/>
-                <w:iCs/>
-                <w:color w:val="5B9BD5" w:themeColor="accent1"/>
-                <w:sz w:val="26"/>
-                <w:szCs w:val="26"/>
-              </w:rPr>
-              <w:t>(Expenses)</w:t>
+              <w:t>Monthly Costs(Expenses)</w:t>
             </w:r>
             <w:r>
               <w:rPr>
@@ -3913,6 +3889,723 @@
           <w:rFonts w:asciiTheme="majorHAnsi" w:hAnsiTheme="majorHAnsi"/>
         </w:rPr>
         <w:t xml:space="preserve"> </w:t>
+      </w:r>
+    </w:p>
+    <w:p>
+      <w:r>
+        <w:br w:type="page"/>
+      </w:r>
+    </w:p>
+    <w:p>
+      <w:pPr>
+        <w:spacing w:line="240" w:lineRule="auto"/>
+        <w:rPr>
+          <w:rFonts w:asciiTheme="majorHAnsi" w:hAnsiTheme="majorHAnsi"/>
+          <w:b/>
+          <w:color w:val="2E74B5" w:themeColor="accent1" w:themeShade="BF"/>
+          <w:sz w:val="40"/>
+        </w:rPr>
+      </w:pPr>
+      <w:r>
+        <w:rPr>
+          <w:rFonts w:asciiTheme="majorHAnsi" w:hAnsiTheme="majorHAnsi"/>
+          <w:b/>
+          <w:color w:val="2E74B5" w:themeColor="accent1" w:themeShade="BF"/>
+          <w:sz w:val="40"/>
+        </w:rPr>
+        <w:lastRenderedPageBreak/>
+        <w:t>Management Team</w:t>
+      </w:r>
+    </w:p>
+    <w:p>
+      <w:pPr>
+        <w:spacing w:line="240" w:lineRule="auto"/>
+        <w:jc w:val="both"/>
+        <w:rPr>
+          <w:rFonts w:asciiTheme="majorHAnsi" w:hAnsiTheme="majorHAnsi"/>
+          <w:sz w:val="24"/>
+        </w:rPr>
+      </w:pPr>
+      <w:r>
+        <w:rPr>
+          <w:rFonts w:asciiTheme="majorHAnsi" w:hAnsiTheme="majorHAnsi"/>
+          <w:sz w:val="24"/>
+        </w:rPr>
+        <w:t>Management tim perusahaan terdiri dari 5 pegawai tetap dengan beberapa fungsional jabatan. Penambahan pegawai akan disesuaikan dengan tingkat perkembangan perusahaan berdasarkan pencapaian target yang telah di tentukan sebelumnya.</w:t>
+      </w:r>
+    </w:p>
+    <w:p>
+      <w:pPr>
+        <w:spacing w:line="240" w:lineRule="auto"/>
+        <w:jc w:val="both"/>
+        <w:rPr>
+          <w:rFonts w:asciiTheme="majorHAnsi" w:hAnsiTheme="majorHAnsi"/>
+          <w:sz w:val="24"/>
+        </w:rPr>
+      </w:pPr>
+      <w:r>
+        <w:rPr>
+          <w:rFonts w:asciiTheme="majorHAnsi" w:hAnsiTheme="majorHAnsi"/>
+          <w:sz w:val="24"/>
+        </w:rPr>
+        <w:t>Berikut jabatan di dalam management perusahaan.</w:t>
+      </w:r>
+    </w:p>
+    <w:p>
+      <w:pPr>
+        <w:pStyle w:val="ListParagraph"/>
+        <w:numPr>
+          <w:ilvl w:val="0"/>
+          <w:numId w:val="14"/>
+        </w:numPr>
+        <w:spacing w:line="240" w:lineRule="auto"/>
+        <w:ind w:left="360"/>
+        <w:jc w:val="both"/>
+        <w:rPr>
+          <w:rFonts w:asciiTheme="majorHAnsi" w:hAnsiTheme="majorHAnsi"/>
+          <w:sz w:val="24"/>
+        </w:rPr>
+      </w:pPr>
+      <w:r>
+        <w:rPr>
+          <w:rFonts w:asciiTheme="majorHAnsi" w:hAnsiTheme="majorHAnsi"/>
+          <w:sz w:val="24"/>
+        </w:rPr>
+        <w:t>CEO</w:t>
+      </w:r>
+    </w:p>
+    <w:p>
+      <w:pPr>
+        <w:pStyle w:val="ListParagraph"/>
+        <w:numPr>
+          <w:ilvl w:val="0"/>
+          <w:numId w:val="14"/>
+        </w:numPr>
+        <w:spacing w:line="240" w:lineRule="auto"/>
+        <w:ind w:left="360"/>
+        <w:jc w:val="both"/>
+        <w:rPr>
+          <w:rFonts w:asciiTheme="majorHAnsi" w:hAnsiTheme="majorHAnsi"/>
+          <w:sz w:val="24"/>
+        </w:rPr>
+      </w:pPr>
+      <w:r>
+        <w:rPr>
+          <w:rFonts w:asciiTheme="majorHAnsi" w:hAnsiTheme="majorHAnsi"/>
+          <w:sz w:val="24"/>
+        </w:rPr>
+        <w:t>Database Administrator</w:t>
+      </w:r>
+    </w:p>
+    <w:p>
+      <w:pPr>
+        <w:pStyle w:val="ListParagraph"/>
+        <w:spacing w:line="240" w:lineRule="auto"/>
+        <w:ind w:left="360"/>
+        <w:jc w:val="both"/>
+        <w:rPr>
+          <w:rFonts w:asciiTheme="majorHAnsi" w:hAnsiTheme="majorHAnsi"/>
+          <w:sz w:val="24"/>
+        </w:rPr>
+      </w:pPr>
+      <w:r>
+        <w:rPr>
+          <w:rFonts w:asciiTheme="majorHAnsi" w:hAnsiTheme="majorHAnsi"/>
+          <w:sz w:val="24"/>
+        </w:rPr>
+        <w:t>Bertanggung jawab di dalam mengatur database yang digunakan di dalam website.</w:t>
+      </w:r>
+    </w:p>
+    <w:p>
+      <w:pPr>
+        <w:pStyle w:val="ListParagraph"/>
+        <w:numPr>
+          <w:ilvl w:val="0"/>
+          <w:numId w:val="14"/>
+        </w:numPr>
+        <w:spacing w:line="240" w:lineRule="auto"/>
+        <w:ind w:left="360"/>
+        <w:jc w:val="both"/>
+        <w:rPr>
+          <w:rFonts w:asciiTheme="majorHAnsi" w:hAnsiTheme="majorHAnsi"/>
+          <w:sz w:val="24"/>
+        </w:rPr>
+      </w:pPr>
+      <w:r>
+        <w:rPr>
+          <w:rFonts w:asciiTheme="majorHAnsi" w:hAnsiTheme="majorHAnsi"/>
+          <w:sz w:val="24"/>
+        </w:rPr>
+        <w:t>Web Administrator</w:t>
+      </w:r>
+    </w:p>
+    <w:p>
+      <w:pPr>
+        <w:pStyle w:val="ListParagraph"/>
+        <w:spacing w:line="240" w:lineRule="auto"/>
+        <w:ind w:left="360"/>
+        <w:jc w:val="both"/>
+        <w:rPr>
+          <w:rFonts w:asciiTheme="majorHAnsi" w:hAnsiTheme="majorHAnsi"/>
+          <w:sz w:val="24"/>
+        </w:rPr>
+      </w:pPr>
+      <w:r>
+        <w:rPr>
+          <w:rFonts w:asciiTheme="majorHAnsi" w:hAnsiTheme="majorHAnsi"/>
+          <w:sz w:val="24"/>
+        </w:rPr>
+        <w:t>Bertanggung jawab terhadap semua content website, dan mengelola seluruh content website</w:t>
+      </w:r>
+    </w:p>
+    <w:p>
+      <w:pPr>
+        <w:pStyle w:val="ListParagraph"/>
+        <w:numPr>
+          <w:ilvl w:val="0"/>
+          <w:numId w:val="14"/>
+        </w:numPr>
+        <w:spacing w:line="240" w:lineRule="auto"/>
+        <w:ind w:left="360"/>
+        <w:jc w:val="both"/>
+        <w:rPr>
+          <w:rFonts w:asciiTheme="majorHAnsi" w:hAnsiTheme="majorHAnsi"/>
+          <w:sz w:val="24"/>
+        </w:rPr>
+      </w:pPr>
+      <w:r>
+        <w:rPr>
+          <w:rFonts w:asciiTheme="majorHAnsi" w:hAnsiTheme="majorHAnsi"/>
+          <w:sz w:val="24"/>
+        </w:rPr>
+        <w:t>Sales and Marketing</w:t>
+      </w:r>
+    </w:p>
+    <w:p>
+      <w:pPr>
+        <w:pStyle w:val="ListParagraph"/>
+        <w:spacing w:line="240" w:lineRule="auto"/>
+        <w:ind w:left="360"/>
+        <w:jc w:val="both"/>
+        <w:rPr>
+          <w:rFonts w:asciiTheme="majorHAnsi" w:hAnsiTheme="majorHAnsi"/>
+          <w:sz w:val="24"/>
+        </w:rPr>
+      </w:pPr>
+      <w:r>
+        <w:rPr>
+          <w:rFonts w:asciiTheme="majorHAnsi" w:hAnsiTheme="majorHAnsi"/>
+          <w:sz w:val="24"/>
+        </w:rPr>
+        <w:t>Mengelola dan Mengoptimalkan penjualan iklan, sehingga dapat memaksimalkan pendapatan badi perusahaan dan melakukan strategi promosi online melalui berbagai macam media.</w:t>
+      </w:r>
+    </w:p>
+    <w:p>
+      <w:pPr>
+        <w:pStyle w:val="ListParagraph"/>
+        <w:numPr>
+          <w:ilvl w:val="0"/>
+          <w:numId w:val="14"/>
+        </w:numPr>
+        <w:spacing w:line="240" w:lineRule="auto"/>
+        <w:ind w:left="360"/>
+        <w:jc w:val="both"/>
+        <w:rPr>
+          <w:rFonts w:asciiTheme="majorHAnsi" w:hAnsiTheme="majorHAnsi"/>
+          <w:sz w:val="24"/>
+        </w:rPr>
+      </w:pPr>
+      <w:r>
+        <w:rPr>
+          <w:rFonts w:asciiTheme="majorHAnsi" w:hAnsiTheme="majorHAnsi"/>
+          <w:sz w:val="24"/>
+        </w:rPr>
+        <w:t>Finance</w:t>
+      </w:r>
+    </w:p>
+    <w:p>
+      <w:pPr>
+        <w:pStyle w:val="ListParagraph"/>
+        <w:spacing w:line="240" w:lineRule="auto"/>
+        <w:ind w:left="360"/>
+        <w:jc w:val="both"/>
+        <w:rPr>
+          <w:rFonts w:asciiTheme="majorHAnsi" w:hAnsiTheme="majorHAnsi"/>
+          <w:sz w:val="24"/>
+        </w:rPr>
+      </w:pPr>
+      <w:r>
+        <w:rPr>
+          <w:rFonts w:asciiTheme="majorHAnsi" w:hAnsiTheme="majorHAnsi"/>
+          <w:sz w:val="24"/>
+        </w:rPr>
+        <w:t>Bertanggung jawab untuk mengelola dan mengontrol keuangan perusahaan dengan baik.</w:t>
+      </w:r>
+    </w:p>
+    <w:p>
+      <w:pPr>
+        <w:spacing w:line="240" w:lineRule="auto"/>
+        <w:rPr>
+          <w:rFonts w:asciiTheme="majorHAnsi" w:hAnsiTheme="majorHAnsi"/>
+          <w:b/>
+          <w:color w:val="2E74B5" w:themeColor="accent1" w:themeShade="BF"/>
+          <w:sz w:val="32"/>
+        </w:rPr>
+      </w:pPr>
+      <w:r>
+        <w:rPr>
+          <w:rFonts w:asciiTheme="majorHAnsi" w:hAnsiTheme="majorHAnsi"/>
+          <w:b/>
+          <w:color w:val="2E74B5" w:themeColor="accent1" w:themeShade="BF"/>
+          <w:sz w:val="40"/>
+        </w:rPr>
+        <w:t>Management Gaps</w:t>
+      </w:r>
+    </w:p>
+    <w:p>
+      <w:pPr>
+        <w:spacing w:line="240" w:lineRule="auto"/>
+        <w:jc w:val="both"/>
+        <w:rPr>
+          <w:rFonts w:asciiTheme="majorHAnsi" w:hAnsiTheme="majorHAnsi"/>
+          <w:sz w:val="24"/>
+        </w:rPr>
+      </w:pPr>
+      <w:r>
+        <w:rPr>
+          <w:rFonts w:asciiTheme="majorHAnsi" w:hAnsiTheme="majorHAnsi"/>
+          <w:sz w:val="24"/>
+        </w:rPr>
+        <w:t>Kami menyadari kekurangan dari tim, yaitu masih minimnya tingkat pengalaman dari masing-masing personel, akan tetapi, untuk kedepannya kami akan selalu mengasah kemampuan/</w:t>
+      </w:r>
+      <w:r>
+        <w:rPr>
+          <w:rFonts w:asciiTheme="majorHAnsi" w:hAnsiTheme="majorHAnsi"/>
+          <w:i/>
+          <w:sz w:val="24"/>
+        </w:rPr>
+        <w:t>skill</w:t>
+      </w:r>
+      <w:r>
+        <w:rPr>
+          <w:rFonts w:asciiTheme="majorHAnsi" w:hAnsiTheme="majorHAnsi"/>
+          <w:sz w:val="24"/>
+        </w:rPr>
+        <w:t xml:space="preserve"> dari masing-masing anggota tim, agar kedepannya perusahaan akan terus berkembang, dan kami akan terus membangun kekuatan Finansial dan Manajemen perusahaan.</w:t>
+      </w:r>
+    </w:p>
+    <w:p>
+      <w:pPr>
+        <w:spacing w:line="240" w:lineRule="auto"/>
+        <w:rPr>
+          <w:rFonts w:asciiTheme="majorHAnsi" w:hAnsiTheme="majorHAnsi"/>
+          <w:sz w:val="24"/>
+        </w:rPr>
+      </w:pPr>
+    </w:p>
+    <w:p>
+      <w:pPr>
+        <w:spacing w:line="240" w:lineRule="auto"/>
+        <w:rPr>
+          <w:rFonts w:asciiTheme="majorHAnsi" w:hAnsiTheme="majorHAnsi"/>
+          <w:sz w:val="24"/>
+        </w:rPr>
+      </w:pPr>
+    </w:p>
+    <w:p>
+      <w:pPr>
+        <w:spacing w:line="240" w:lineRule="auto"/>
+        <w:rPr>
+          <w:rFonts w:asciiTheme="majorHAnsi" w:hAnsiTheme="majorHAnsi"/>
+          <w:sz w:val="24"/>
+        </w:rPr>
+      </w:pPr>
+    </w:p>
+    <w:p>
+      <w:pPr>
+        <w:spacing w:line="240" w:lineRule="auto"/>
+        <w:rPr>
+          <w:rFonts w:asciiTheme="majorHAnsi" w:hAnsiTheme="majorHAnsi"/>
+          <w:sz w:val="24"/>
+        </w:rPr>
+      </w:pPr>
+    </w:p>
+    <w:p>
+      <w:pPr>
+        <w:spacing w:line="240" w:lineRule="auto"/>
+        <w:rPr>
+          <w:rFonts w:asciiTheme="majorHAnsi" w:hAnsiTheme="majorHAnsi"/>
+          <w:sz w:val="24"/>
+        </w:rPr>
+      </w:pPr>
+    </w:p>
+    <w:p>
+      <w:pPr>
+        <w:spacing w:line="240" w:lineRule="auto"/>
+        <w:rPr>
+          <w:rFonts w:asciiTheme="majorHAnsi" w:hAnsiTheme="majorHAnsi"/>
+          <w:sz w:val="24"/>
+        </w:rPr>
+      </w:pPr>
+    </w:p>
+    <w:p>
+      <w:pPr>
+        <w:spacing w:line="240" w:lineRule="auto"/>
+        <w:rPr>
+          <w:rFonts w:asciiTheme="majorHAnsi" w:hAnsiTheme="majorHAnsi"/>
+          <w:sz w:val="24"/>
+        </w:rPr>
+      </w:pPr>
+    </w:p>
+    <w:p>
+      <w:pPr>
+        <w:spacing w:line="240" w:lineRule="auto"/>
+        <w:rPr>
+          <w:rFonts w:asciiTheme="majorHAnsi" w:hAnsiTheme="majorHAnsi"/>
+          <w:sz w:val="24"/>
+        </w:rPr>
+      </w:pPr>
+    </w:p>
+    <w:p>
+      <w:pPr>
+        <w:spacing w:line="240" w:lineRule="auto"/>
+        <w:rPr>
+          <w:rFonts w:asciiTheme="majorHAnsi" w:hAnsiTheme="majorHAnsi"/>
+          <w:sz w:val="24"/>
+        </w:rPr>
+      </w:pPr>
+    </w:p>
+    <w:p>
+      <w:pPr>
+        <w:spacing w:line="240" w:lineRule="auto"/>
+        <w:rPr>
+          <w:rFonts w:asciiTheme="majorHAnsi" w:hAnsiTheme="majorHAnsi"/>
+          <w:sz w:val="24"/>
+        </w:rPr>
+      </w:pPr>
+    </w:p>
+    <w:p>
+      <w:pPr>
+        <w:spacing w:line="240" w:lineRule="auto"/>
+        <w:rPr>
+          <w:rFonts w:asciiTheme="majorHAnsi" w:hAnsiTheme="majorHAnsi"/>
+          <w:sz w:val="24"/>
+        </w:rPr>
+      </w:pPr>
+    </w:p>
+    <w:p>
+      <w:pPr>
+        <w:spacing w:line="240" w:lineRule="auto"/>
+        <w:rPr>
+          <w:rFonts w:asciiTheme="majorHAnsi" w:hAnsiTheme="majorHAnsi"/>
+          <w:sz w:val="24"/>
+        </w:rPr>
+      </w:pPr>
+    </w:p>
+    <w:p>
+      <w:pPr>
+        <w:spacing w:line="240" w:lineRule="auto"/>
+        <w:rPr>
+          <w:rFonts w:asciiTheme="majorHAnsi" w:hAnsiTheme="majorHAnsi"/>
+          <w:sz w:val="24"/>
+        </w:rPr>
+      </w:pPr>
+    </w:p>
+    <w:p>
+      <w:pPr>
+        <w:spacing w:line="240" w:lineRule="auto"/>
+        <w:rPr>
+          <w:rFonts w:asciiTheme="majorHAnsi" w:hAnsiTheme="majorHAnsi"/>
+          <w:b/>
+          <w:color w:val="2E74B5" w:themeColor="accent1" w:themeShade="BF"/>
+          <w:sz w:val="40"/>
+        </w:rPr>
+      </w:pPr>
+      <w:r>
+        <w:rPr>
+          <w:rFonts w:asciiTheme="majorHAnsi" w:hAnsiTheme="majorHAnsi"/>
+          <w:b/>
+          <w:color w:val="2E74B5" w:themeColor="accent1" w:themeShade="BF"/>
+          <w:sz w:val="40"/>
+        </w:rPr>
+        <w:lastRenderedPageBreak/>
+        <w:t>Personal Plan</w:t>
+      </w:r>
+      <w:bookmarkStart w:id="0" w:name="_GoBack"/>
+      <w:bookmarkEnd w:id="0"/>
+    </w:p>
+    <w:p>
+      <w:pPr>
+        <w:spacing w:line="240" w:lineRule="auto"/>
+        <w:rPr>
+          <w:rFonts w:asciiTheme="majorHAnsi" w:hAnsiTheme="majorHAnsi"/>
+          <w:color w:val="833C0B" w:themeColor="accent2" w:themeShade="80"/>
+          <w:sz w:val="24"/>
+          <w:szCs w:val="24"/>
+        </w:rPr>
+      </w:pPr>
+      <w:r>
+        <w:rPr>
+          <w:rFonts w:asciiTheme="majorHAnsi" w:hAnsiTheme="majorHAnsi"/>
+          <w:noProof/>
+          <w:color w:val="ED7D31" w:themeColor="accent2"/>
+          <w:sz w:val="24"/>
+          <w:szCs w:val="24"/>
+        </w:rPr>
+        <w:drawing>
+          <wp:inline distT="0" distB="0" distL="0" distR="0" wp14:anchorId="54E5ED68" wp14:editId="13D18B8C">
+            <wp:extent cx="5983769" cy="2743200"/>
+            <wp:effectExtent l="0" t="0" r="0" b="0"/>
+            <wp:docPr id="3" name="Picture 3"/>
+            <wp:cNvGraphicFramePr>
+              <a:graphicFrameLocks xmlns:a="http://schemas.openxmlformats.org/drawingml/2006/main" noChangeAspect="1"/>
+            </wp:cNvGraphicFramePr>
+            <a:graphic xmlns:a="http://schemas.openxmlformats.org/drawingml/2006/main">
+              <a:graphicData uri="http://schemas.openxmlformats.org/drawingml/2006/picture">
+                <pic:pic xmlns:pic="http://schemas.openxmlformats.org/drawingml/2006/picture">
+                  <pic:nvPicPr>
+                    <pic:cNvPr id="1" name="afdsffa.png"/>
+                    <pic:cNvPicPr/>
+                  </pic:nvPicPr>
+                  <pic:blipFill>
+                    <a:blip r:embed="rId8">
+                      <a:extLst>
+                        <a:ext uri="{28A0092B-C50C-407E-A947-70E740481C1C}">
+                          <a14:useLocalDpi xmlns:a14="http://schemas.microsoft.com/office/drawing/2010/main" val="0"/>
+                        </a:ext>
+                      </a:extLst>
+                    </a:blip>
+                    <a:stretch>
+                      <a:fillRect/>
+                    </a:stretch>
+                  </pic:blipFill>
+                  <pic:spPr>
+                    <a:xfrm>
+                      <a:off x="0" y="0"/>
+                      <a:ext cx="5996190" cy="2748894"/>
+                    </a:xfrm>
+                    <a:prstGeom prst="rect">
+                      <a:avLst/>
+                    </a:prstGeom>
+                  </pic:spPr>
+                </pic:pic>
+              </a:graphicData>
+            </a:graphic>
+          </wp:inline>
+        </w:drawing>
+      </w:r>
+    </w:p>
+    <w:p>
+      <w:pPr>
+        <w:spacing w:line="240" w:lineRule="auto"/>
+        <w:rPr>
+          <w:rFonts w:asciiTheme="majorHAnsi" w:hAnsiTheme="majorHAnsi"/>
+          <w:b/>
+          <w:color w:val="2E74B5" w:themeColor="accent1" w:themeShade="BF"/>
+          <w:sz w:val="40"/>
+        </w:rPr>
+      </w:pPr>
+      <w:r>
+        <w:rPr>
+          <w:rFonts w:asciiTheme="majorHAnsi" w:hAnsiTheme="majorHAnsi"/>
+          <w:b/>
+          <w:color w:val="2E74B5" w:themeColor="accent1" w:themeShade="BF"/>
+          <w:sz w:val="40"/>
+        </w:rPr>
+        <w:t>Swot Analysis</w:t>
+      </w:r>
+    </w:p>
+    <w:p>
+      <w:pPr>
+        <w:pStyle w:val="ListParagraph"/>
+        <w:numPr>
+          <w:ilvl w:val="0"/>
+          <w:numId w:val="15"/>
+        </w:numPr>
+        <w:spacing w:line="240" w:lineRule="auto"/>
+        <w:ind w:left="360"/>
+        <w:rPr>
+          <w:rFonts w:asciiTheme="majorHAnsi" w:hAnsiTheme="majorHAnsi"/>
+          <w:sz w:val="24"/>
+        </w:rPr>
+      </w:pPr>
+      <w:r>
+        <w:rPr>
+          <w:rFonts w:asciiTheme="majorHAnsi" w:hAnsiTheme="majorHAnsi"/>
+          <w:sz w:val="24"/>
+        </w:rPr>
+        <w:t>Strength</w:t>
+      </w:r>
+    </w:p>
+    <w:p>
+      <w:pPr>
+        <w:pStyle w:val="ListParagraph"/>
+        <w:numPr>
+          <w:ilvl w:val="0"/>
+          <w:numId w:val="16"/>
+        </w:numPr>
+        <w:spacing w:line="240" w:lineRule="auto"/>
+        <w:rPr>
+          <w:rFonts w:asciiTheme="majorHAnsi" w:hAnsiTheme="majorHAnsi"/>
+          <w:sz w:val="24"/>
+        </w:rPr>
+      </w:pPr>
+      <w:r>
+        <w:rPr>
+          <w:rFonts w:asciiTheme="majorHAnsi" w:hAnsiTheme="majorHAnsi"/>
+          <w:sz w:val="24"/>
+        </w:rPr>
+        <w:t>Layanan website yang menampung penjual-penjual dengan konsep pakaian remaja.</w:t>
+      </w:r>
+    </w:p>
+    <w:p>
+      <w:pPr>
+        <w:pStyle w:val="ListParagraph"/>
+        <w:numPr>
+          <w:ilvl w:val="0"/>
+          <w:numId w:val="15"/>
+        </w:numPr>
+        <w:spacing w:line="240" w:lineRule="auto"/>
+        <w:ind w:left="360"/>
+        <w:rPr>
+          <w:rFonts w:asciiTheme="majorHAnsi" w:hAnsiTheme="majorHAnsi"/>
+          <w:sz w:val="24"/>
+        </w:rPr>
+      </w:pPr>
+      <w:r>
+        <w:rPr>
+          <w:rFonts w:asciiTheme="majorHAnsi" w:hAnsiTheme="majorHAnsi"/>
+          <w:sz w:val="24"/>
+        </w:rPr>
+        <w:t>Weakness</w:t>
+      </w:r>
+    </w:p>
+    <w:p>
+      <w:pPr>
+        <w:pStyle w:val="ListParagraph"/>
+        <w:numPr>
+          <w:ilvl w:val="0"/>
+          <w:numId w:val="16"/>
+        </w:numPr>
+        <w:spacing w:line="240" w:lineRule="auto"/>
+        <w:rPr>
+          <w:rFonts w:asciiTheme="majorHAnsi" w:hAnsiTheme="majorHAnsi"/>
+          <w:sz w:val="24"/>
+        </w:rPr>
+      </w:pPr>
+      <w:r>
+        <w:rPr>
+          <w:rFonts w:asciiTheme="majorHAnsi" w:hAnsiTheme="majorHAnsi"/>
+          <w:sz w:val="24"/>
+        </w:rPr>
+        <w:t>Sulit mencari penjual (khususnya penjual yang memiliki barang/produk tema pakaian remaja).</w:t>
+      </w:r>
+    </w:p>
+    <w:p>
+      <w:pPr>
+        <w:pStyle w:val="ListParagraph"/>
+        <w:numPr>
+          <w:ilvl w:val="0"/>
+          <w:numId w:val="16"/>
+        </w:numPr>
+        <w:spacing w:line="240" w:lineRule="auto"/>
+        <w:rPr>
+          <w:rFonts w:asciiTheme="majorHAnsi" w:hAnsiTheme="majorHAnsi"/>
+          <w:sz w:val="24"/>
+        </w:rPr>
+      </w:pPr>
+      <w:r>
+        <w:rPr>
+          <w:rFonts w:asciiTheme="majorHAnsi" w:hAnsiTheme="majorHAnsi"/>
+          <w:sz w:val="24"/>
+        </w:rPr>
+        <w:t>Iklan yang muncul tidak relevan dengan content website.</w:t>
+      </w:r>
+    </w:p>
+    <w:p>
+      <w:pPr>
+        <w:pStyle w:val="ListParagraph"/>
+        <w:numPr>
+          <w:ilvl w:val="0"/>
+          <w:numId w:val="15"/>
+        </w:numPr>
+        <w:spacing w:line="240" w:lineRule="auto"/>
+        <w:ind w:left="360"/>
+        <w:rPr>
+          <w:rFonts w:asciiTheme="majorHAnsi" w:hAnsiTheme="majorHAnsi"/>
+          <w:sz w:val="24"/>
+        </w:rPr>
+      </w:pPr>
+      <w:r>
+        <w:rPr>
+          <w:rFonts w:asciiTheme="majorHAnsi" w:hAnsiTheme="majorHAnsi"/>
+          <w:sz w:val="24"/>
+        </w:rPr>
+        <w:t>Opportunities</w:t>
+      </w:r>
+    </w:p>
+    <w:p>
+      <w:pPr>
+        <w:pStyle w:val="ListParagraph"/>
+        <w:numPr>
+          <w:ilvl w:val="0"/>
+          <w:numId w:val="16"/>
+        </w:numPr>
+        <w:spacing w:line="240" w:lineRule="auto"/>
+        <w:rPr>
+          <w:rFonts w:asciiTheme="majorHAnsi" w:hAnsiTheme="majorHAnsi"/>
+          <w:sz w:val="24"/>
+        </w:rPr>
+      </w:pPr>
+      <w:r>
+        <w:rPr>
+          <w:rFonts w:asciiTheme="majorHAnsi" w:hAnsiTheme="majorHAnsi"/>
+          <w:sz w:val="24"/>
+        </w:rPr>
+        <w:t>Tingginya minat pembeli terhadap produk dalam negeri, terutama pakaian khusus untuk remaja (SMA, dan kuliah).</w:t>
+      </w:r>
+    </w:p>
+    <w:p>
+      <w:pPr>
+        <w:pStyle w:val="ListParagraph"/>
+        <w:numPr>
+          <w:ilvl w:val="0"/>
+          <w:numId w:val="15"/>
+        </w:numPr>
+        <w:spacing w:line="240" w:lineRule="auto"/>
+        <w:ind w:left="360"/>
+        <w:rPr>
+          <w:rFonts w:asciiTheme="majorHAnsi" w:hAnsiTheme="majorHAnsi"/>
+          <w:sz w:val="24"/>
+        </w:rPr>
+      </w:pPr>
+      <w:r>
+        <w:rPr>
+          <w:rFonts w:asciiTheme="majorHAnsi" w:hAnsiTheme="majorHAnsi"/>
+          <w:sz w:val="24"/>
+        </w:rPr>
+        <w:t>Threats</w:t>
+      </w:r>
+    </w:p>
+    <w:p>
+      <w:pPr>
+        <w:pStyle w:val="ListParagraph"/>
+        <w:numPr>
+          <w:ilvl w:val="0"/>
+          <w:numId w:val="16"/>
+        </w:numPr>
+        <w:spacing w:line="240" w:lineRule="auto"/>
+        <w:rPr>
+          <w:rFonts w:asciiTheme="majorHAnsi" w:hAnsiTheme="majorHAnsi"/>
+          <w:sz w:val="24"/>
+        </w:rPr>
+      </w:pPr>
+      <w:r>
+        <w:rPr>
+          <w:rFonts w:asciiTheme="majorHAnsi" w:hAnsiTheme="majorHAnsi"/>
+          <w:sz w:val="24"/>
+        </w:rPr>
+        <w:t>Munculnya website dengan konsep yang mirip.</w:t>
       </w:r>
     </w:p>
     <w:p/>
@@ -4705,6 +5398,232 @@
     </w:lvl>
   </w:abstractNum>
   <w:abstractNum w:abstractNumId="8" w15:restartNumberingAfterBreak="0">
+    <w:nsid w:val="3CE01E96"/>
+    <w:multiLevelType w:val="hybridMultilevel"/>
+    <w:tmpl w:val="9ACA9C88"/>
+    <w:lvl w:ilvl="0" w:tplc="85047840">
+      <w:start w:val="1"/>
+      <w:numFmt w:val="bullet"/>
+      <w:lvlText w:val="-"/>
+      <w:lvlJc w:val="left"/>
+      <w:pPr>
+        <w:ind w:left="720" w:hanging="360"/>
+      </w:pPr>
+      <w:rPr>
+        <w:rFonts w:ascii="Calibri Light" w:eastAsiaTheme="minorHAnsi" w:hAnsi="Calibri Light" w:cstheme="minorBidi" w:hint="default"/>
+      </w:rPr>
+    </w:lvl>
+    <w:lvl w:ilvl="1" w:tplc="04090003" w:tentative="1">
+      <w:start w:val="1"/>
+      <w:numFmt w:val="bullet"/>
+      <w:lvlText w:val="o"/>
+      <w:lvlJc w:val="left"/>
+      <w:pPr>
+        <w:ind w:left="1440" w:hanging="360"/>
+      </w:pPr>
+      <w:rPr>
+        <w:rFonts w:ascii="Courier New" w:hAnsi="Courier New" w:cs="Courier New" w:hint="default"/>
+      </w:rPr>
+    </w:lvl>
+    <w:lvl w:ilvl="2" w:tplc="04090005" w:tentative="1">
+      <w:start w:val="1"/>
+      <w:numFmt w:val="bullet"/>
+      <w:lvlText w:val=""/>
+      <w:lvlJc w:val="left"/>
+      <w:pPr>
+        <w:ind w:left="2160" w:hanging="360"/>
+      </w:pPr>
+      <w:rPr>
+        <w:rFonts w:ascii="Wingdings" w:hAnsi="Wingdings" w:hint="default"/>
+      </w:rPr>
+    </w:lvl>
+    <w:lvl w:ilvl="3" w:tplc="04090001" w:tentative="1">
+      <w:start w:val="1"/>
+      <w:numFmt w:val="bullet"/>
+      <w:lvlText w:val=""/>
+      <w:lvlJc w:val="left"/>
+      <w:pPr>
+        <w:ind w:left="2880" w:hanging="360"/>
+      </w:pPr>
+      <w:rPr>
+        <w:rFonts w:ascii="Symbol" w:hAnsi="Symbol" w:hint="default"/>
+      </w:rPr>
+    </w:lvl>
+    <w:lvl w:ilvl="4" w:tplc="04090003" w:tentative="1">
+      <w:start w:val="1"/>
+      <w:numFmt w:val="bullet"/>
+      <w:lvlText w:val="o"/>
+      <w:lvlJc w:val="left"/>
+      <w:pPr>
+        <w:ind w:left="3600" w:hanging="360"/>
+      </w:pPr>
+      <w:rPr>
+        <w:rFonts w:ascii="Courier New" w:hAnsi="Courier New" w:cs="Courier New" w:hint="default"/>
+      </w:rPr>
+    </w:lvl>
+    <w:lvl w:ilvl="5" w:tplc="04090005" w:tentative="1">
+      <w:start w:val="1"/>
+      <w:numFmt w:val="bullet"/>
+      <w:lvlText w:val=""/>
+      <w:lvlJc w:val="left"/>
+      <w:pPr>
+        <w:ind w:left="4320" w:hanging="360"/>
+      </w:pPr>
+      <w:rPr>
+        <w:rFonts w:ascii="Wingdings" w:hAnsi="Wingdings" w:hint="default"/>
+      </w:rPr>
+    </w:lvl>
+    <w:lvl w:ilvl="6" w:tplc="04090001" w:tentative="1">
+      <w:start w:val="1"/>
+      <w:numFmt w:val="bullet"/>
+      <w:lvlText w:val=""/>
+      <w:lvlJc w:val="left"/>
+      <w:pPr>
+        <w:ind w:left="5040" w:hanging="360"/>
+      </w:pPr>
+      <w:rPr>
+        <w:rFonts w:ascii="Symbol" w:hAnsi="Symbol" w:hint="default"/>
+      </w:rPr>
+    </w:lvl>
+    <w:lvl w:ilvl="7" w:tplc="04090003" w:tentative="1">
+      <w:start w:val="1"/>
+      <w:numFmt w:val="bullet"/>
+      <w:lvlText w:val="o"/>
+      <w:lvlJc w:val="left"/>
+      <w:pPr>
+        <w:ind w:left="5760" w:hanging="360"/>
+      </w:pPr>
+      <w:rPr>
+        <w:rFonts w:ascii="Courier New" w:hAnsi="Courier New" w:cs="Courier New" w:hint="default"/>
+      </w:rPr>
+    </w:lvl>
+    <w:lvl w:ilvl="8" w:tplc="04090005" w:tentative="1">
+      <w:start w:val="1"/>
+      <w:numFmt w:val="bullet"/>
+      <w:lvlText w:val=""/>
+      <w:lvlJc w:val="left"/>
+      <w:pPr>
+        <w:ind w:left="6480" w:hanging="360"/>
+      </w:pPr>
+      <w:rPr>
+        <w:rFonts w:ascii="Wingdings" w:hAnsi="Wingdings" w:hint="default"/>
+      </w:rPr>
+    </w:lvl>
+  </w:abstractNum>
+  <w:abstractNum w:abstractNumId="9" w15:restartNumberingAfterBreak="0">
+    <w:nsid w:val="4D0D41BE"/>
+    <w:multiLevelType w:val="hybridMultilevel"/>
+    <w:tmpl w:val="A93613AE"/>
+    <w:lvl w:ilvl="0" w:tplc="04090001">
+      <w:start w:val="1"/>
+      <w:numFmt w:val="bullet"/>
+      <w:lvlText w:val=""/>
+      <w:lvlJc w:val="left"/>
+      <w:pPr>
+        <w:ind w:left="720" w:hanging="360"/>
+      </w:pPr>
+      <w:rPr>
+        <w:rFonts w:ascii="Symbol" w:hAnsi="Symbol" w:hint="default"/>
+      </w:rPr>
+    </w:lvl>
+    <w:lvl w:ilvl="1" w:tplc="04090003" w:tentative="1">
+      <w:start w:val="1"/>
+      <w:numFmt w:val="bullet"/>
+      <w:lvlText w:val="o"/>
+      <w:lvlJc w:val="left"/>
+      <w:pPr>
+        <w:ind w:left="1440" w:hanging="360"/>
+      </w:pPr>
+      <w:rPr>
+        <w:rFonts w:ascii="Courier New" w:hAnsi="Courier New" w:cs="Courier New" w:hint="default"/>
+      </w:rPr>
+    </w:lvl>
+    <w:lvl w:ilvl="2" w:tplc="04090005" w:tentative="1">
+      <w:start w:val="1"/>
+      <w:numFmt w:val="bullet"/>
+      <w:lvlText w:val=""/>
+      <w:lvlJc w:val="left"/>
+      <w:pPr>
+        <w:ind w:left="2160" w:hanging="360"/>
+      </w:pPr>
+      <w:rPr>
+        <w:rFonts w:ascii="Wingdings" w:hAnsi="Wingdings" w:hint="default"/>
+      </w:rPr>
+    </w:lvl>
+    <w:lvl w:ilvl="3" w:tplc="04090001" w:tentative="1">
+      <w:start w:val="1"/>
+      <w:numFmt w:val="bullet"/>
+      <w:lvlText w:val=""/>
+      <w:lvlJc w:val="left"/>
+      <w:pPr>
+        <w:ind w:left="2880" w:hanging="360"/>
+      </w:pPr>
+      <w:rPr>
+        <w:rFonts w:ascii="Symbol" w:hAnsi="Symbol" w:hint="default"/>
+      </w:rPr>
+    </w:lvl>
+    <w:lvl w:ilvl="4" w:tplc="04090003" w:tentative="1">
+      <w:start w:val="1"/>
+      <w:numFmt w:val="bullet"/>
+      <w:lvlText w:val="o"/>
+      <w:lvlJc w:val="left"/>
+      <w:pPr>
+        <w:ind w:left="3600" w:hanging="360"/>
+      </w:pPr>
+      <w:rPr>
+        <w:rFonts w:ascii="Courier New" w:hAnsi="Courier New" w:cs="Courier New" w:hint="default"/>
+      </w:rPr>
+    </w:lvl>
+    <w:lvl w:ilvl="5" w:tplc="04090005" w:tentative="1">
+      <w:start w:val="1"/>
+      <w:numFmt w:val="bullet"/>
+      <w:lvlText w:val=""/>
+      <w:lvlJc w:val="left"/>
+      <w:pPr>
+        <w:ind w:left="4320" w:hanging="360"/>
+      </w:pPr>
+      <w:rPr>
+        <w:rFonts w:ascii="Wingdings" w:hAnsi="Wingdings" w:hint="default"/>
+      </w:rPr>
+    </w:lvl>
+    <w:lvl w:ilvl="6" w:tplc="04090001" w:tentative="1">
+      <w:start w:val="1"/>
+      <w:numFmt w:val="bullet"/>
+      <w:lvlText w:val=""/>
+      <w:lvlJc w:val="left"/>
+      <w:pPr>
+        <w:ind w:left="5040" w:hanging="360"/>
+      </w:pPr>
+      <w:rPr>
+        <w:rFonts w:ascii="Symbol" w:hAnsi="Symbol" w:hint="default"/>
+      </w:rPr>
+    </w:lvl>
+    <w:lvl w:ilvl="7" w:tplc="04090003" w:tentative="1">
+      <w:start w:val="1"/>
+      <w:numFmt w:val="bullet"/>
+      <w:lvlText w:val="o"/>
+      <w:lvlJc w:val="left"/>
+      <w:pPr>
+        <w:ind w:left="5760" w:hanging="360"/>
+      </w:pPr>
+      <w:rPr>
+        <w:rFonts w:ascii="Courier New" w:hAnsi="Courier New" w:cs="Courier New" w:hint="default"/>
+      </w:rPr>
+    </w:lvl>
+    <w:lvl w:ilvl="8" w:tplc="04090005" w:tentative="1">
+      <w:start w:val="1"/>
+      <w:numFmt w:val="bullet"/>
+      <w:lvlText w:val=""/>
+      <w:lvlJc w:val="left"/>
+      <w:pPr>
+        <w:ind w:left="6480" w:hanging="360"/>
+      </w:pPr>
+      <w:rPr>
+        <w:rFonts w:ascii="Wingdings" w:hAnsi="Wingdings" w:hint="default"/>
+      </w:rPr>
+    </w:lvl>
+  </w:abstractNum>
+  <w:abstractNum w:abstractNumId="10" w15:restartNumberingAfterBreak="0">
     <w:nsid w:val="598D2CF6"/>
     <w:multiLevelType w:val="hybridMultilevel"/>
     <w:tmpl w:val="FD64A17E"/>
@@ -4793,7 +5712,7 @@
       </w:pPr>
     </w:lvl>
   </w:abstractNum>
-  <w:abstractNum w:abstractNumId="9" w15:restartNumberingAfterBreak="0">
+  <w:abstractNum w:abstractNumId="11" w15:restartNumberingAfterBreak="0">
     <w:nsid w:val="5E540D64"/>
     <w:multiLevelType w:val="hybridMultilevel"/>
     <w:tmpl w:val="6C2C4DB2"/>
@@ -4885,7 +5804,7 @@
       </w:pPr>
     </w:lvl>
   </w:abstractNum>
-  <w:abstractNum w:abstractNumId="10" w15:restartNumberingAfterBreak="0">
+  <w:abstractNum w:abstractNumId="12" w15:restartNumberingAfterBreak="0">
     <w:nsid w:val="64B36573"/>
     <w:multiLevelType w:val="hybridMultilevel"/>
     <w:tmpl w:val="CB866D64"/>
@@ -4974,7 +5893,96 @@
       </w:pPr>
     </w:lvl>
   </w:abstractNum>
-  <w:abstractNum w:abstractNumId="11" w15:restartNumberingAfterBreak="0">
+  <w:abstractNum w:abstractNumId="13" w15:restartNumberingAfterBreak="0">
+    <w:nsid w:val="6E2F4A26"/>
+    <w:multiLevelType w:val="hybridMultilevel"/>
+    <w:tmpl w:val="F88A5C3E"/>
+    <w:lvl w:ilvl="0" w:tplc="0409000F">
+      <w:start w:val="1"/>
+      <w:numFmt w:val="decimal"/>
+      <w:lvlText w:val="%1."/>
+      <w:lvlJc w:val="left"/>
+      <w:pPr>
+        <w:ind w:left="720" w:hanging="360"/>
+      </w:pPr>
+      <w:rPr>
+        <w:rFonts w:hint="default"/>
+      </w:rPr>
+    </w:lvl>
+    <w:lvl w:ilvl="1" w:tplc="04090019" w:tentative="1">
+      <w:start w:val="1"/>
+      <w:numFmt w:val="lowerLetter"/>
+      <w:lvlText w:val="%2."/>
+      <w:lvlJc w:val="left"/>
+      <w:pPr>
+        <w:ind w:left="1440" w:hanging="360"/>
+      </w:pPr>
+    </w:lvl>
+    <w:lvl w:ilvl="2" w:tplc="0409001B" w:tentative="1">
+      <w:start w:val="1"/>
+      <w:numFmt w:val="lowerRoman"/>
+      <w:lvlText w:val="%3."/>
+      <w:lvlJc w:val="right"/>
+      <w:pPr>
+        <w:ind w:left="2160" w:hanging="180"/>
+      </w:pPr>
+    </w:lvl>
+    <w:lvl w:ilvl="3" w:tplc="0409000F" w:tentative="1">
+      <w:start w:val="1"/>
+      <w:numFmt w:val="decimal"/>
+      <w:lvlText w:val="%4."/>
+      <w:lvlJc w:val="left"/>
+      <w:pPr>
+        <w:ind w:left="2880" w:hanging="360"/>
+      </w:pPr>
+    </w:lvl>
+    <w:lvl w:ilvl="4" w:tplc="04090019" w:tentative="1">
+      <w:start w:val="1"/>
+      <w:numFmt w:val="lowerLetter"/>
+      <w:lvlText w:val="%5."/>
+      <w:lvlJc w:val="left"/>
+      <w:pPr>
+        <w:ind w:left="3600" w:hanging="360"/>
+      </w:pPr>
+    </w:lvl>
+    <w:lvl w:ilvl="5" w:tplc="0409001B" w:tentative="1">
+      <w:start w:val="1"/>
+      <w:numFmt w:val="lowerRoman"/>
+      <w:lvlText w:val="%6."/>
+      <w:lvlJc w:val="right"/>
+      <w:pPr>
+        <w:ind w:left="4320" w:hanging="180"/>
+      </w:pPr>
+    </w:lvl>
+    <w:lvl w:ilvl="6" w:tplc="0409000F" w:tentative="1">
+      <w:start w:val="1"/>
+      <w:numFmt w:val="decimal"/>
+      <w:lvlText w:val="%7."/>
+      <w:lvlJc w:val="left"/>
+      <w:pPr>
+        <w:ind w:left="5040" w:hanging="360"/>
+      </w:pPr>
+    </w:lvl>
+    <w:lvl w:ilvl="7" w:tplc="04090019" w:tentative="1">
+      <w:start w:val="1"/>
+      <w:numFmt w:val="lowerLetter"/>
+      <w:lvlText w:val="%8."/>
+      <w:lvlJc w:val="left"/>
+      <w:pPr>
+        <w:ind w:left="5760" w:hanging="360"/>
+      </w:pPr>
+    </w:lvl>
+    <w:lvl w:ilvl="8" w:tplc="0409001B" w:tentative="1">
+      <w:start w:val="1"/>
+      <w:numFmt w:val="lowerRoman"/>
+      <w:lvlText w:val="%9."/>
+      <w:lvlJc w:val="right"/>
+      <w:pPr>
+        <w:ind w:left="6480" w:hanging="180"/>
+      </w:pPr>
+    </w:lvl>
+  </w:abstractNum>
+  <w:abstractNum w:abstractNumId="14" w15:restartNumberingAfterBreak="0">
     <w:nsid w:val="772476FE"/>
     <w:multiLevelType w:val="hybridMultilevel"/>
     <w:tmpl w:val="190ADCBA"/>
@@ -5063,7 +6071,7 @@
       </w:pPr>
     </w:lvl>
   </w:abstractNum>
-  <w:abstractNum w:abstractNumId="12" w15:restartNumberingAfterBreak="0">
+  <w:abstractNum w:abstractNumId="15" w15:restartNumberingAfterBreak="0">
     <w:nsid w:val="788C5FD3"/>
     <w:multiLevelType w:val="hybridMultilevel"/>
     <w:tmpl w:val="36D88E30"/>
@@ -5162,22 +6170,22 @@
     <w:abstractNumId w:val="2"/>
   </w:num>
   <w:num w:numId="4">
-    <w:abstractNumId w:val="8"/>
+    <w:abstractNumId w:val="10"/>
   </w:num>
   <w:num w:numId="5">
-    <w:abstractNumId w:val="11"/>
+    <w:abstractNumId w:val="14"/>
   </w:num>
   <w:num w:numId="6">
-    <w:abstractNumId w:val="9"/>
+    <w:abstractNumId w:val="11"/>
   </w:num>
   <w:num w:numId="7">
     <w:abstractNumId w:val="7"/>
   </w:num>
   <w:num w:numId="8">
-    <w:abstractNumId w:val="10"/>
+    <w:abstractNumId w:val="12"/>
   </w:num>
   <w:num w:numId="9">
-    <w:abstractNumId w:val="12"/>
+    <w:abstractNumId w:val="15"/>
   </w:num>
   <w:num w:numId="10">
     <w:abstractNumId w:val="3"/>
@@ -5190,6 +6198,15 @@
   </w:num>
   <w:num w:numId="13">
     <w:abstractNumId w:val="1"/>
+  </w:num>
+  <w:num w:numId="14">
+    <w:abstractNumId w:val="13"/>
+  </w:num>
+  <w:num w:numId="15">
+    <w:abstractNumId w:val="9"/>
+  </w:num>
+  <w:num w:numId="16">
+    <w:abstractNumId w:val="8"/>
   </w:num>
 </w:numbering>
 </file>

</xml_diff>

<commit_message>
Penambahan final strategi ke final project
</commit_message>
<xml_diff>
--- a/Executive Summary + Ringkasan Perusahaan.docx
+++ b/Executive Summary + Ringkasan Perusahaan.docx
@@ -1,6 +1,6 @@
 
 <file path=word/document.xml><?xml version="1.0" encoding="utf-8"?>
-<w:document xmlns:wpc="http://schemas.microsoft.com/office/word/2010/wordprocessingCanvas" xmlns:cx="http://schemas.microsoft.com/office/drawing/2014/chartex" xmlns:cx1="http://schemas.microsoft.com/office/drawing/2015/9/8/chartex" xmlns:cx2="http://schemas.microsoft.com/office/drawing/2015/10/21/chartex" xmlns:mc="http://schemas.openxmlformats.org/markup-compatibility/2006" xmlns:o="urn:schemas-microsoft-com:office:office" xmlns:r="http://schemas.openxmlformats.org/officeDocument/2006/relationships" xmlns:m="http://schemas.openxmlformats.org/officeDocument/2006/math" xmlns:v="urn:schemas-microsoft-com:vml" xmlns:wp14="http://schemas.microsoft.com/office/word/2010/wordprocessingDrawing" xmlns:wp="http://schemas.openxmlformats.org/drawingml/2006/wordprocessingDrawing" xmlns:w10="urn:schemas-microsoft-com:office:word" xmlns:w="http://schemas.openxmlformats.org/wordprocessingml/2006/main" xmlns:w14="http://schemas.microsoft.com/office/word/2010/wordml" xmlns:w15="http://schemas.microsoft.com/office/word/2012/wordml" xmlns:w16se="http://schemas.microsoft.com/office/word/2015/wordml/symex" xmlns:wpg="http://schemas.microsoft.com/office/word/2010/wordprocessingGroup" xmlns:wpi="http://schemas.microsoft.com/office/word/2010/wordprocessingInk" xmlns:wne="http://schemas.microsoft.com/office/word/2006/wordml" xmlns:wps="http://schemas.microsoft.com/office/word/2010/wordprocessingShape" mc:Ignorable="w14 w15 w16se wp14">
+<w:document xmlns:wpc="http://schemas.microsoft.com/office/word/2010/wordprocessingCanvas" xmlns:mc="http://schemas.openxmlformats.org/markup-compatibility/2006" xmlns:o="urn:schemas-microsoft-com:office:office" xmlns:r="http://schemas.openxmlformats.org/officeDocument/2006/relationships" xmlns:m="http://schemas.openxmlformats.org/officeDocument/2006/math" xmlns:v="urn:schemas-microsoft-com:vml" xmlns:wp14="http://schemas.microsoft.com/office/word/2010/wordprocessingDrawing" xmlns:wp="http://schemas.openxmlformats.org/drawingml/2006/wordprocessingDrawing" xmlns:w10="urn:schemas-microsoft-com:office:word" xmlns:w="http://schemas.openxmlformats.org/wordprocessingml/2006/main" xmlns:w14="http://schemas.microsoft.com/office/word/2010/wordml" xmlns:w15="http://schemas.microsoft.com/office/word/2012/wordml" xmlns:wpg="http://schemas.microsoft.com/office/word/2010/wordprocessingGroup" xmlns:wpi="http://schemas.microsoft.com/office/word/2010/wordprocessingInk" xmlns:wne="http://schemas.microsoft.com/office/word/2006/wordml" xmlns:wps="http://schemas.microsoft.com/office/word/2010/wordprocessingShape" mc:Ignorable="w14 w15 wp14">
   <w:body>
     <w:p>
       <w:pPr>
@@ -117,7 +117,7 @@
               </wp:anchor>
             </w:drawing>
           </mc:Choice>
-          <mc:Fallback>
+          <mc:Fallback xmlns:cx="http://schemas.microsoft.com/office/drawing/2014/chartex" xmlns:cx1="http://schemas.microsoft.com/office/drawing/2015/9/8/chartex" xmlns:cx2="http://schemas.microsoft.com/office/drawing/2015/10/21/chartex" xmlns:w16se="http://schemas.microsoft.com/office/word/2015/wordml/symex">
             <w:pict>
               <v:roundrect w14:anchorId="103437C8" id="Rounded Rectangle 2" o:spid="_x0000_s1026" style="position:absolute;margin-left:-4.5pt;margin-top:137.2pt;width:461.25pt;height:70.5pt;z-index:-251656192;visibility:visible;mso-wrap-style:square;mso-width-percent:0;mso-height-percent:0;mso-wrap-distance-left:9pt;mso-wrap-distance-top:0;mso-wrap-distance-right:9pt;mso-wrap-distance-bottom:0;mso-position-horizontal:absolute;mso-position-horizontal-relative:text;mso-position-vertical:absolute;mso-position-vertical-relative:text;mso-width-percent:0;mso-height-percent:0;mso-width-relative:margin;mso-height-relative:margin;v-text-anchor:middle" arcsize="10923f" o:gfxdata="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" fillcolor="white [3201]" strokecolor="#9cc2e5 [1940]" strokeweight="1pt">
                 <v:stroke joinstyle="miter"/>
@@ -1253,7 +1253,7 @@
               </wp:anchor>
             </w:drawing>
           </mc:Choice>
-          <mc:Fallback>
+          <mc:Fallback xmlns:cx="http://schemas.microsoft.com/office/drawing/2014/chartex" xmlns:cx1="http://schemas.microsoft.com/office/drawing/2015/9/8/chartex" xmlns:cx2="http://schemas.microsoft.com/office/drawing/2015/10/21/chartex" xmlns:w16se="http://schemas.microsoft.com/office/word/2015/wordml/symex">
             <w:pict>
               <v:roundrect w14:anchorId="62BAD198" id="Rounded Rectangle 5" o:spid="_x0000_s1026" style="position:absolute;margin-left:-4.5pt;margin-top:31.75pt;width:460.5pt;height:71.25pt;z-index:-251650048;visibility:visible;mso-wrap-style:square;mso-width-percent:0;mso-height-percent:0;mso-wrap-distance-left:9pt;mso-wrap-distance-top:0;mso-wrap-distance-right:9pt;mso-wrap-distance-bottom:0;mso-position-horizontal:absolute;mso-position-horizontal-relative:margin;mso-position-vertical:absolute;mso-position-vertical-relative:text;mso-width-percent:0;mso-height-percent:0;mso-width-relative:margin;mso-height-relative:margin;v-text-anchor:middle" arcsize="10923f" o:gfxdata="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" fillcolor="white [3201]" strokecolor="#9cc2e5 [1940]" strokeweight="1pt">
                 <v:stroke joinstyle="miter"/>
@@ -1421,7 +1421,7 @@
               </wp:anchor>
             </w:drawing>
           </mc:Choice>
-          <mc:Fallback>
+          <mc:Fallback xmlns:cx="http://schemas.microsoft.com/office/drawing/2014/chartex" xmlns:cx1="http://schemas.microsoft.com/office/drawing/2015/9/8/chartex" xmlns:cx2="http://schemas.microsoft.com/office/drawing/2015/10/21/chartex" xmlns:w16se="http://schemas.microsoft.com/office/word/2015/wordml/symex">
             <w:pict>
               <v:roundrect w14:anchorId="150E28D9" id="Rounded Rectangle 4" o:spid="_x0000_s1026" style="position:absolute;margin-left:-4.5pt;margin-top:19.2pt;width:461.25pt;height:84.75pt;z-index:-251652096;visibility:visible;mso-wrap-style:square;mso-width-percent:0;mso-height-percent:0;mso-wrap-distance-left:9pt;mso-wrap-distance-top:0;mso-wrap-distance-right:9pt;mso-wrap-distance-bottom:0;mso-position-horizontal:absolute;mso-position-horizontal-relative:margin;mso-position-vertical:absolute;mso-position-vertical-relative:text;mso-width-percent:0;mso-height-percent:0;mso-width-relative:margin;mso-height-relative:margin;v-text-anchor:middle" arcsize="10923f" o:gfxdata="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" fillcolor="white [3201]" strokecolor="#9cc2e5 [1940]" strokeweight="1pt">
                 <v:stroke joinstyle="miter"/>
@@ -3898,6 +3898,405 @@
     </w:p>
     <w:p>
       <w:pPr>
+        <w:pStyle w:val="Heading1"/>
+        <w:spacing w:before="0" w:line="360" w:lineRule="auto"/>
+        <w:rPr>
+          <w:sz w:val="40"/>
+          <w:lang w:val="id-ID"/>
+        </w:rPr>
+      </w:pPr>
+      <w:r>
+        <w:rPr>
+          <w:sz w:val="40"/>
+          <w:lang w:val="id-ID"/>
+        </w:rPr>
+        <w:lastRenderedPageBreak/>
+        <w:t>Audience Marketing Strategy</w:t>
+      </w:r>
+    </w:p>
+    <w:p>
+      <w:pPr>
+        <w:spacing w:line="276" w:lineRule="auto"/>
+        <w:jc w:val="both"/>
+        <w:rPr>
+          <w:rFonts w:asciiTheme="majorHAnsi" w:hAnsiTheme="majorHAnsi"/>
+          <w:lang w:val="id-ID"/>
+        </w:rPr>
+      </w:pPr>
+      <w:r>
+        <w:rPr>
+          <w:rFonts w:asciiTheme="majorHAnsi" w:hAnsiTheme="majorHAnsi"/>
+          <w:lang w:val="id-ID"/>
+        </w:rPr>
+        <w:t>Pada bisnis jual beli online ini, pengunjung dan penjual adalah nyawa utama, sehingga perlu dilakukan langkah strategis untuk membuat website jual beli online ini. Salah satu cara langkah strategis adalah audience marketing strategy, yaitu cara perusahan untuk mendapatkan pelanggan dengan cara mencari apa yang konsumen inginkan, atau sukai. Metode – metode  yang kami lakukan yaitu :</w:t>
+      </w:r>
+    </w:p>
+    <w:p>
+      <w:pPr>
+        <w:pStyle w:val="ListParagraph"/>
+        <w:numPr>
+          <w:ilvl w:val="0"/>
+          <w:numId w:val="17"/>
+        </w:numPr>
+        <w:spacing w:line="276" w:lineRule="auto"/>
+        <w:jc w:val="both"/>
+        <w:rPr>
+          <w:rFonts w:asciiTheme="majorHAnsi" w:hAnsiTheme="majorHAnsi"/>
+          <w:lang w:val="id-ID"/>
+        </w:rPr>
+      </w:pPr>
+      <w:r>
+        <w:rPr>
+          <w:rFonts w:asciiTheme="majorHAnsi" w:hAnsiTheme="majorHAnsi"/>
+          <w:lang w:val="id-ID"/>
+        </w:rPr>
+        <w:t>Content Marketing</w:t>
+      </w:r>
+    </w:p>
+    <w:p>
+      <w:pPr>
+        <w:pStyle w:val="ListParagraph"/>
+        <w:numPr>
+          <w:ilvl w:val="0"/>
+          <w:numId w:val="17"/>
+        </w:numPr>
+        <w:spacing w:line="276" w:lineRule="auto"/>
+        <w:jc w:val="both"/>
+        <w:rPr>
+          <w:rFonts w:asciiTheme="majorHAnsi" w:hAnsiTheme="majorHAnsi"/>
+          <w:lang w:val="id-ID"/>
+        </w:rPr>
+      </w:pPr>
+      <w:r>
+        <w:rPr>
+          <w:rFonts w:asciiTheme="majorHAnsi" w:hAnsiTheme="majorHAnsi"/>
+          <w:lang w:val="id-ID"/>
+        </w:rPr>
+        <w:t>Search Engine Marketing</w:t>
+      </w:r>
+    </w:p>
+    <w:p>
+      <w:pPr>
+        <w:pStyle w:val="ListParagraph"/>
+        <w:numPr>
+          <w:ilvl w:val="0"/>
+          <w:numId w:val="17"/>
+        </w:numPr>
+        <w:spacing w:line="276" w:lineRule="auto"/>
+        <w:jc w:val="both"/>
+        <w:rPr>
+          <w:rFonts w:asciiTheme="majorHAnsi" w:hAnsiTheme="majorHAnsi"/>
+          <w:lang w:val="id-ID"/>
+        </w:rPr>
+      </w:pPr>
+      <w:r>
+        <w:rPr>
+          <w:rFonts w:asciiTheme="majorHAnsi" w:hAnsiTheme="majorHAnsi"/>
+          <w:lang w:val="id-ID"/>
+        </w:rPr>
+        <w:t>Social Media Marketing</w:t>
+      </w:r>
+    </w:p>
+    <w:p>
+      <w:pPr>
+        <w:pStyle w:val="ListParagraph"/>
+        <w:numPr>
+          <w:ilvl w:val="0"/>
+          <w:numId w:val="17"/>
+        </w:numPr>
+        <w:spacing w:line="276" w:lineRule="auto"/>
+        <w:jc w:val="both"/>
+        <w:rPr>
+          <w:rFonts w:asciiTheme="majorHAnsi" w:hAnsiTheme="majorHAnsi"/>
+          <w:sz w:val="24"/>
+          <w:lang w:val="id-ID"/>
+        </w:rPr>
+      </w:pPr>
+      <w:r>
+        <w:rPr>
+          <w:rFonts w:asciiTheme="majorHAnsi" w:hAnsiTheme="majorHAnsi"/>
+          <w:lang w:val="id-ID"/>
+        </w:rPr>
+        <w:t>Video Marketing</w:t>
+      </w:r>
+      <w:r>
+        <w:rPr>
+          <w:rFonts w:asciiTheme="majorHAnsi" w:hAnsiTheme="majorHAnsi"/>
+          <w:lang w:val="id-ID"/>
+        </w:rPr>
+        <w:tab/>
+      </w:r>
+    </w:p>
+    <w:p>
+      <w:pPr>
+        <w:spacing w:line="360" w:lineRule="auto"/>
+        <w:jc w:val="both"/>
+        <w:rPr>
+          <w:rFonts w:asciiTheme="majorHAnsi" w:hAnsiTheme="majorHAnsi"/>
+          <w:sz w:val="24"/>
+          <w:lang w:val="id-ID"/>
+        </w:rPr>
+      </w:pPr>
+    </w:p>
+    <w:p>
+      <w:pPr>
+        <w:pStyle w:val="Heading1"/>
+        <w:spacing w:before="0" w:line="360" w:lineRule="auto"/>
+        <w:rPr>
+          <w:sz w:val="40"/>
+          <w:lang w:val="id-ID"/>
+        </w:rPr>
+      </w:pPr>
+      <w:r>
+        <w:rPr>
+          <w:sz w:val="40"/>
+          <w:lang w:val="id-ID"/>
+        </w:rPr>
+        <w:t>Advertising and Sales Strategy</w:t>
+      </w:r>
+    </w:p>
+    <w:p>
+      <w:pPr>
+        <w:pStyle w:val="ListParagraph"/>
+        <w:numPr>
+          <w:ilvl w:val="0"/>
+          <w:numId w:val="18"/>
+        </w:numPr>
+        <w:spacing w:line="276" w:lineRule="auto"/>
+        <w:jc w:val="both"/>
+        <w:rPr>
+          <w:rFonts w:asciiTheme="majorHAnsi" w:hAnsiTheme="majorHAnsi"/>
+          <w:lang w:val="id-ID"/>
+        </w:rPr>
+      </w:pPr>
+      <w:r>
+        <w:rPr>
+          <w:rFonts w:asciiTheme="majorHAnsi" w:hAnsiTheme="majorHAnsi"/>
+          <w:lang w:val="id-ID"/>
+        </w:rPr>
+        <w:t>Pasang iklan menggunakan addWords</w:t>
+      </w:r>
+    </w:p>
+    <w:p>
+      <w:pPr>
+        <w:pStyle w:val="ListParagraph"/>
+        <w:numPr>
+          <w:ilvl w:val="0"/>
+          <w:numId w:val="18"/>
+        </w:numPr>
+        <w:spacing w:line="276" w:lineRule="auto"/>
+        <w:jc w:val="both"/>
+        <w:rPr>
+          <w:rFonts w:asciiTheme="majorHAnsi" w:hAnsiTheme="majorHAnsi"/>
+          <w:lang w:val="id-ID"/>
+        </w:rPr>
+      </w:pPr>
+      <w:r>
+        <w:rPr>
+          <w:rFonts w:asciiTheme="majorHAnsi" w:hAnsiTheme="majorHAnsi"/>
+          <w:lang w:val="id-ID"/>
+        </w:rPr>
+        <w:t>Menulis artikel secara berkala</w:t>
+      </w:r>
+    </w:p>
+    <w:p>
+      <w:pPr>
+        <w:pStyle w:val="ListParagraph"/>
+        <w:numPr>
+          <w:ilvl w:val="0"/>
+          <w:numId w:val="18"/>
+        </w:numPr>
+        <w:spacing w:line="276" w:lineRule="auto"/>
+        <w:jc w:val="both"/>
+        <w:rPr>
+          <w:rFonts w:asciiTheme="majorHAnsi" w:hAnsiTheme="majorHAnsi"/>
+          <w:lang w:val="id-ID"/>
+        </w:rPr>
+      </w:pPr>
+      <w:r>
+        <w:rPr>
+          <w:rFonts w:asciiTheme="majorHAnsi" w:hAnsiTheme="majorHAnsi"/>
+          <w:lang w:val="id-ID"/>
+        </w:rPr>
+        <w:t>Mencari topik – topik yang sedang banyak dicari oleh konsumen</w:t>
+      </w:r>
+    </w:p>
+    <w:p>
+      <w:pPr>
+        <w:pStyle w:val="ListParagraph"/>
+        <w:numPr>
+          <w:ilvl w:val="0"/>
+          <w:numId w:val="18"/>
+        </w:numPr>
+        <w:spacing w:line="276" w:lineRule="auto"/>
+        <w:jc w:val="both"/>
+        <w:rPr>
+          <w:rFonts w:asciiTheme="majorHAnsi" w:hAnsiTheme="majorHAnsi"/>
+          <w:lang w:val="id-ID"/>
+        </w:rPr>
+      </w:pPr>
+      <w:r>
+        <w:rPr>
+          <w:rFonts w:asciiTheme="majorHAnsi" w:hAnsiTheme="majorHAnsi"/>
+          <w:lang w:val="id-ID"/>
+        </w:rPr>
+        <w:t>Memperhatikan kualitas barang penjualan dan memperhatikan tingkat kepuasan pembeli</w:t>
+      </w:r>
+    </w:p>
+    <w:p>
+      <w:pPr>
+        <w:pStyle w:val="ListParagraph"/>
+        <w:numPr>
+          <w:ilvl w:val="0"/>
+          <w:numId w:val="18"/>
+        </w:numPr>
+        <w:spacing w:line="276" w:lineRule="auto"/>
+        <w:jc w:val="both"/>
+        <w:rPr>
+          <w:rFonts w:asciiTheme="majorHAnsi" w:hAnsiTheme="majorHAnsi"/>
+          <w:lang w:val="id-ID"/>
+        </w:rPr>
+      </w:pPr>
+      <w:r>
+        <w:rPr>
+          <w:rFonts w:asciiTheme="majorHAnsi" w:hAnsiTheme="majorHAnsi"/>
+          <w:lang w:val="id-ID"/>
+        </w:rPr>
+        <w:t>Pengoptimalan penggunaan kata kunci (keyword)</w:t>
+      </w:r>
+    </w:p>
+    <w:p>
+      <w:pPr>
+        <w:pStyle w:val="ListParagraph"/>
+        <w:numPr>
+          <w:ilvl w:val="0"/>
+          <w:numId w:val="18"/>
+        </w:numPr>
+        <w:spacing w:line="276" w:lineRule="auto"/>
+        <w:jc w:val="both"/>
+        <w:rPr>
+          <w:rFonts w:asciiTheme="majorHAnsi" w:hAnsiTheme="majorHAnsi"/>
+          <w:lang w:val="id-ID"/>
+        </w:rPr>
+      </w:pPr>
+      <w:r>
+        <w:rPr>
+          <w:rFonts w:asciiTheme="majorHAnsi" w:hAnsiTheme="majorHAnsi"/>
+          <w:lang w:val="id-ID"/>
+        </w:rPr>
+        <w:t>Mendata halaman website yang berpeluang untuk penempatan alokasi space iklan</w:t>
+      </w:r>
+    </w:p>
+    <w:p>
+      <w:pPr>
+        <w:rPr>
+          <w:sz w:val="28"/>
+        </w:rPr>
+      </w:pPr>
+    </w:p>
+    <w:p>
+      <w:pPr>
+        <w:pStyle w:val="Heading1"/>
+        <w:spacing w:before="0" w:line="360" w:lineRule="auto"/>
+        <w:rPr>
+          <w:sz w:val="40"/>
+          <w:lang w:val="id-ID"/>
+        </w:rPr>
+      </w:pPr>
+      <w:r>
+        <w:rPr>
+          <w:sz w:val="40"/>
+          <w:lang w:val="id-ID"/>
+        </w:rPr>
+        <w:t>Key Metrics</w:t>
+      </w:r>
+    </w:p>
+    <w:p>
+      <w:pPr>
+        <w:pStyle w:val="ListParagraph"/>
+        <w:numPr>
+          <w:ilvl w:val="0"/>
+          <w:numId w:val="19"/>
+        </w:numPr>
+        <w:spacing w:line="276" w:lineRule="auto"/>
+        <w:rPr>
+          <w:rFonts w:asciiTheme="majorHAnsi" w:hAnsiTheme="majorHAnsi"/>
+          <w:lang w:val="id-ID"/>
+        </w:rPr>
+      </w:pPr>
+      <w:r>
+        <w:rPr>
+          <w:rFonts w:asciiTheme="majorHAnsi" w:hAnsiTheme="majorHAnsi"/>
+          <w:lang w:val="id-ID"/>
+        </w:rPr>
+        <w:t>Traffic ( Pengunjung Website )</w:t>
+      </w:r>
+    </w:p>
+    <w:p>
+      <w:pPr>
+        <w:pStyle w:val="ListParagraph"/>
+        <w:numPr>
+          <w:ilvl w:val="0"/>
+          <w:numId w:val="19"/>
+        </w:numPr>
+        <w:spacing w:line="276" w:lineRule="auto"/>
+        <w:rPr>
+          <w:rFonts w:asciiTheme="majorHAnsi" w:hAnsiTheme="majorHAnsi"/>
+          <w:lang w:val="id-ID"/>
+        </w:rPr>
+      </w:pPr>
+      <w:r>
+        <w:rPr>
+          <w:rFonts w:asciiTheme="majorHAnsi" w:hAnsiTheme="majorHAnsi"/>
+          <w:lang w:val="id-ID"/>
+        </w:rPr>
+        <w:t>Page View / Page Counter ( Jumlah Halaman Web yang dilihat atau dikunjungi per pengunjung  )</w:t>
+      </w:r>
+    </w:p>
+    <w:p>
+      <w:pPr>
+        <w:pStyle w:val="ListParagraph"/>
+        <w:numPr>
+          <w:ilvl w:val="0"/>
+          <w:numId w:val="19"/>
+        </w:numPr>
+        <w:spacing w:line="276" w:lineRule="auto"/>
+        <w:rPr>
+          <w:rFonts w:asciiTheme="majorHAnsi" w:hAnsiTheme="majorHAnsi"/>
+          <w:lang w:val="id-ID"/>
+        </w:rPr>
+      </w:pPr>
+      <w:r>
+        <w:rPr>
+          <w:rFonts w:asciiTheme="majorHAnsi" w:hAnsiTheme="majorHAnsi"/>
+          <w:lang w:val="id-ID"/>
+        </w:rPr>
+        <w:t>Julah pendapatan setiap 1 klik iklan</w:t>
+      </w:r>
+    </w:p>
+    <w:p>
+      <w:pPr>
+        <w:rPr>
+          <w:rFonts w:asciiTheme="majorHAnsi" w:hAnsiTheme="majorHAnsi"/>
+          <w:b/>
+          <w:color w:val="2E74B5" w:themeColor="accent1" w:themeShade="BF"/>
+          <w:sz w:val="40"/>
+        </w:rPr>
+      </w:pPr>
+      <w:r>
+        <w:rPr>
+          <w:rFonts w:asciiTheme="majorHAnsi" w:hAnsiTheme="majorHAnsi"/>
+          <w:b/>
+          <w:color w:val="2E74B5" w:themeColor="accent1" w:themeShade="BF"/>
+          <w:sz w:val="40"/>
+        </w:rPr>
+        <w:br w:type="page"/>
+      </w:r>
+      <w:bookmarkStart w:id="0" w:name="_GoBack"/>
+      <w:bookmarkEnd w:id="0"/>
+    </w:p>
+    <w:p>
+      <w:pPr>
         <w:spacing w:line="240" w:lineRule="auto"/>
         <w:rPr>
           <w:rFonts w:asciiTheme="majorHAnsi" w:hAnsiTheme="majorHAnsi"/>
@@ -4331,8 +4730,6 @@
         <w:lastRenderedPageBreak/>
         <w:t>Personal Plan</w:t>
       </w:r>
-      <w:bookmarkStart w:id="0" w:name="_GoBack"/>
-      <w:bookmarkEnd w:id="0"/>
     </w:p>
     <w:p>
       <w:pPr>
@@ -4351,6 +4748,7 @@
           <w:color w:val="ED7D31" w:themeColor="accent2"/>
           <w:sz w:val="24"/>
           <w:szCs w:val="24"/>
+          <w:lang w:eastAsia="en-US"/>
         </w:rPr>
         <w:drawing>
           <wp:inline distT="0" distB="0" distL="0" distR="0" wp14:anchorId="54E5ED68" wp14:editId="13D18B8C">
@@ -4634,7 +5032,7 @@
 </file>
 
 <file path=word/endnotes.xml><?xml version="1.0" encoding="utf-8"?>
-<w:endnotes xmlns:wpc="http://schemas.microsoft.com/office/word/2010/wordprocessingCanvas" xmlns:cx="http://schemas.microsoft.com/office/drawing/2014/chartex" xmlns:cx1="http://schemas.microsoft.com/office/drawing/2015/9/8/chartex" xmlns:cx2="http://schemas.microsoft.com/office/drawing/2015/10/21/chartex" xmlns:mc="http://schemas.openxmlformats.org/markup-compatibility/2006" xmlns:o="urn:schemas-microsoft-com:office:office" xmlns:r="http://schemas.openxmlformats.org/officeDocument/2006/relationships" xmlns:m="http://schemas.openxmlformats.org/officeDocument/2006/math" xmlns:v="urn:schemas-microsoft-com:vml" xmlns:wp14="http://schemas.microsoft.com/office/word/2010/wordprocessingDrawing" xmlns:wp="http://schemas.openxmlformats.org/drawingml/2006/wordprocessingDrawing" xmlns:w10="urn:schemas-microsoft-com:office:word" xmlns:w="http://schemas.openxmlformats.org/wordprocessingml/2006/main" xmlns:w14="http://schemas.microsoft.com/office/word/2010/wordml" xmlns:w15="http://schemas.microsoft.com/office/word/2012/wordml" xmlns:w16se="http://schemas.microsoft.com/office/word/2015/wordml/symex" xmlns:wpg="http://schemas.microsoft.com/office/word/2010/wordprocessingGroup" xmlns:wpi="http://schemas.microsoft.com/office/word/2010/wordprocessingInk" xmlns:wne="http://schemas.microsoft.com/office/word/2006/wordml" xmlns:wps="http://schemas.microsoft.com/office/word/2010/wordprocessingShape" mc:Ignorable="w14 w15 w16se wp14">
+<w:endnotes xmlns:wpc="http://schemas.microsoft.com/office/word/2010/wordprocessingCanvas" xmlns:mc="http://schemas.openxmlformats.org/markup-compatibility/2006" xmlns:o="urn:schemas-microsoft-com:office:office" xmlns:r="http://schemas.openxmlformats.org/officeDocument/2006/relationships" xmlns:m="http://schemas.openxmlformats.org/officeDocument/2006/math" xmlns:v="urn:schemas-microsoft-com:vml" xmlns:wp14="http://schemas.microsoft.com/office/word/2010/wordprocessingDrawing" xmlns:wp="http://schemas.openxmlformats.org/drawingml/2006/wordprocessingDrawing" xmlns:w10="urn:schemas-microsoft-com:office:word" xmlns:w="http://schemas.openxmlformats.org/wordprocessingml/2006/main" xmlns:w14="http://schemas.microsoft.com/office/word/2010/wordml" xmlns:w15="http://schemas.microsoft.com/office/word/2012/wordml" xmlns:wpg="http://schemas.microsoft.com/office/word/2010/wordprocessingGroup" xmlns:wpi="http://schemas.microsoft.com/office/word/2010/wordprocessingInk" xmlns:wne="http://schemas.microsoft.com/office/word/2006/wordml" xmlns:wps="http://schemas.microsoft.com/office/word/2010/wordprocessingShape" mc:Ignorable="w14 w15 wp14">
   <w:endnote w:type="separator" w:id="-1">
     <w:p>
       <w:pPr>
@@ -4659,7 +5057,7 @@
 </file>
 
 <file path=word/footnotes.xml><?xml version="1.0" encoding="utf-8"?>
-<w:footnotes xmlns:wpc="http://schemas.microsoft.com/office/word/2010/wordprocessingCanvas" xmlns:cx="http://schemas.microsoft.com/office/drawing/2014/chartex" xmlns:cx1="http://schemas.microsoft.com/office/drawing/2015/9/8/chartex" xmlns:cx2="http://schemas.microsoft.com/office/drawing/2015/10/21/chartex" xmlns:mc="http://schemas.openxmlformats.org/markup-compatibility/2006" xmlns:o="urn:schemas-microsoft-com:office:office" xmlns:r="http://schemas.openxmlformats.org/officeDocument/2006/relationships" xmlns:m="http://schemas.openxmlformats.org/officeDocument/2006/math" xmlns:v="urn:schemas-microsoft-com:vml" xmlns:wp14="http://schemas.microsoft.com/office/word/2010/wordprocessingDrawing" xmlns:wp="http://schemas.openxmlformats.org/drawingml/2006/wordprocessingDrawing" xmlns:w10="urn:schemas-microsoft-com:office:word" xmlns:w="http://schemas.openxmlformats.org/wordprocessingml/2006/main" xmlns:w14="http://schemas.microsoft.com/office/word/2010/wordml" xmlns:w15="http://schemas.microsoft.com/office/word/2012/wordml" xmlns:w16se="http://schemas.microsoft.com/office/word/2015/wordml/symex" xmlns:wpg="http://schemas.microsoft.com/office/word/2010/wordprocessingGroup" xmlns:wpi="http://schemas.microsoft.com/office/word/2010/wordprocessingInk" xmlns:wne="http://schemas.microsoft.com/office/word/2006/wordml" xmlns:wps="http://schemas.microsoft.com/office/word/2010/wordprocessingShape" mc:Ignorable="w14 w15 w16se wp14">
+<w:footnotes xmlns:wpc="http://schemas.microsoft.com/office/word/2010/wordprocessingCanvas" xmlns:mc="http://schemas.openxmlformats.org/markup-compatibility/2006" xmlns:o="urn:schemas-microsoft-com:office:office" xmlns:r="http://schemas.openxmlformats.org/officeDocument/2006/relationships" xmlns:m="http://schemas.openxmlformats.org/officeDocument/2006/math" xmlns:v="urn:schemas-microsoft-com:vml" xmlns:wp14="http://schemas.microsoft.com/office/word/2010/wordprocessingDrawing" xmlns:wp="http://schemas.openxmlformats.org/drawingml/2006/wordprocessingDrawing" xmlns:w10="urn:schemas-microsoft-com:office:word" xmlns:w="http://schemas.openxmlformats.org/wordprocessingml/2006/main" xmlns:w14="http://schemas.microsoft.com/office/word/2010/wordml" xmlns:w15="http://schemas.microsoft.com/office/word/2012/wordml" xmlns:wpg="http://schemas.microsoft.com/office/word/2010/wordprocessingGroup" xmlns:wpi="http://schemas.microsoft.com/office/word/2010/wordprocessingInk" xmlns:wne="http://schemas.microsoft.com/office/word/2006/wordml" xmlns:wps="http://schemas.microsoft.com/office/word/2010/wordprocessingShape" mc:Ignorable="w14 w15 wp14">
   <w:footnote w:type="separator" w:id="-1">
     <w:p>
       <w:pPr>
@@ -4684,8 +5082,8 @@
 </file>
 
 <file path=word/numbering.xml><?xml version="1.0" encoding="utf-8"?>
-<w:numbering xmlns:wpc="http://schemas.microsoft.com/office/word/2010/wordprocessingCanvas" xmlns:cx="http://schemas.microsoft.com/office/drawing/2014/chartex" xmlns:cx1="http://schemas.microsoft.com/office/drawing/2015/9/8/chartex" xmlns:cx2="http://schemas.microsoft.com/office/drawing/2015/10/21/chartex" xmlns:mc="http://schemas.openxmlformats.org/markup-compatibility/2006" xmlns:o="urn:schemas-microsoft-com:office:office" xmlns:r="http://schemas.openxmlformats.org/officeDocument/2006/relationships" xmlns:m="http://schemas.openxmlformats.org/officeDocument/2006/math" xmlns:v="urn:schemas-microsoft-com:vml" xmlns:wp14="http://schemas.microsoft.com/office/word/2010/wordprocessingDrawing" xmlns:wp="http://schemas.openxmlformats.org/drawingml/2006/wordprocessingDrawing" xmlns:w10="urn:schemas-microsoft-com:office:word" xmlns:w="http://schemas.openxmlformats.org/wordprocessingml/2006/main" xmlns:w14="http://schemas.microsoft.com/office/word/2010/wordml" xmlns:w15="http://schemas.microsoft.com/office/word/2012/wordml" xmlns:w16se="http://schemas.microsoft.com/office/word/2015/wordml/symex" xmlns:wpg="http://schemas.microsoft.com/office/word/2010/wordprocessingGroup" xmlns:wpi="http://schemas.microsoft.com/office/word/2010/wordprocessingInk" xmlns:wne="http://schemas.microsoft.com/office/word/2006/wordml" xmlns:wps="http://schemas.microsoft.com/office/word/2010/wordprocessingShape" mc:Ignorable="w14 w15 w16se wp14">
-  <w:abstractNum w:abstractNumId="0" w15:restartNumberingAfterBreak="0">
+<w:numbering xmlns:wpc="http://schemas.microsoft.com/office/word/2010/wordprocessingCanvas" xmlns:mc="http://schemas.openxmlformats.org/markup-compatibility/2006" xmlns:o="urn:schemas-microsoft-com:office:office" xmlns:r="http://schemas.openxmlformats.org/officeDocument/2006/relationships" xmlns:m="http://schemas.openxmlformats.org/officeDocument/2006/math" xmlns:v="urn:schemas-microsoft-com:vml" xmlns:wp14="http://schemas.microsoft.com/office/word/2010/wordprocessingDrawing" xmlns:wp="http://schemas.openxmlformats.org/drawingml/2006/wordprocessingDrawing" xmlns:w10="urn:schemas-microsoft-com:office:word" xmlns:w="http://schemas.openxmlformats.org/wordprocessingml/2006/main" xmlns:w14="http://schemas.microsoft.com/office/word/2010/wordml" xmlns:w15="http://schemas.microsoft.com/office/word/2012/wordml" xmlns:wpg="http://schemas.microsoft.com/office/word/2010/wordprocessingGroup" xmlns:wpi="http://schemas.microsoft.com/office/word/2010/wordprocessingInk" xmlns:wne="http://schemas.microsoft.com/office/word/2006/wordml" xmlns:wps="http://schemas.microsoft.com/office/word/2010/wordprocessingShape" mc:Ignorable="w14 w15 wp14">
+  <w:abstractNum w:abstractNumId="0">
     <w:nsid w:val="04AE3226"/>
     <w:multiLevelType w:val="hybridMultilevel"/>
     <w:tmpl w:val="FA38D248"/>
@@ -4774,7 +5172,7 @@
       </w:pPr>
     </w:lvl>
   </w:abstractNum>
-  <w:abstractNum w:abstractNumId="1" w15:restartNumberingAfterBreak="0">
+  <w:abstractNum w:abstractNumId="1">
     <w:nsid w:val="06DB2E54"/>
     <w:multiLevelType w:val="hybridMultilevel"/>
     <w:tmpl w:val="CA163A36"/>
@@ -4863,7 +5261,7 @@
       </w:pPr>
     </w:lvl>
   </w:abstractNum>
-  <w:abstractNum w:abstractNumId="2" w15:restartNumberingAfterBreak="0">
+  <w:abstractNum w:abstractNumId="2">
     <w:nsid w:val="0AB62398"/>
     <w:multiLevelType w:val="hybridMultilevel"/>
     <w:tmpl w:val="47C810AC"/>
@@ -4952,7 +5350,93 @@
       </w:pPr>
     </w:lvl>
   </w:abstractNum>
-  <w:abstractNum w:abstractNumId="3" w15:restartNumberingAfterBreak="0">
+  <w:abstractNum w:abstractNumId="3">
+    <w:nsid w:val="1174376C"/>
+    <w:multiLevelType w:val="hybridMultilevel"/>
+    <w:tmpl w:val="D88AABD6"/>
+    <w:lvl w:ilvl="0" w:tplc="0409000F">
+      <w:start w:val="1"/>
+      <w:numFmt w:val="decimal"/>
+      <w:lvlText w:val="%1."/>
+      <w:lvlJc w:val="left"/>
+      <w:pPr>
+        <w:ind w:left="720" w:hanging="360"/>
+      </w:pPr>
+    </w:lvl>
+    <w:lvl w:ilvl="1" w:tplc="04090019" w:tentative="1">
+      <w:start w:val="1"/>
+      <w:numFmt w:val="lowerLetter"/>
+      <w:lvlText w:val="%2."/>
+      <w:lvlJc w:val="left"/>
+      <w:pPr>
+        <w:ind w:left="1440" w:hanging="360"/>
+      </w:pPr>
+    </w:lvl>
+    <w:lvl w:ilvl="2" w:tplc="0409001B" w:tentative="1">
+      <w:start w:val="1"/>
+      <w:numFmt w:val="lowerRoman"/>
+      <w:lvlText w:val="%3."/>
+      <w:lvlJc w:val="right"/>
+      <w:pPr>
+        <w:ind w:left="2160" w:hanging="180"/>
+      </w:pPr>
+    </w:lvl>
+    <w:lvl w:ilvl="3" w:tplc="0409000F" w:tentative="1">
+      <w:start w:val="1"/>
+      <w:numFmt w:val="decimal"/>
+      <w:lvlText w:val="%4."/>
+      <w:lvlJc w:val="left"/>
+      <w:pPr>
+        <w:ind w:left="2880" w:hanging="360"/>
+      </w:pPr>
+    </w:lvl>
+    <w:lvl w:ilvl="4" w:tplc="04090019" w:tentative="1">
+      <w:start w:val="1"/>
+      <w:numFmt w:val="lowerLetter"/>
+      <w:lvlText w:val="%5."/>
+      <w:lvlJc w:val="left"/>
+      <w:pPr>
+        <w:ind w:left="3600" w:hanging="360"/>
+      </w:pPr>
+    </w:lvl>
+    <w:lvl w:ilvl="5" w:tplc="0409001B" w:tentative="1">
+      <w:start w:val="1"/>
+      <w:numFmt w:val="lowerRoman"/>
+      <w:lvlText w:val="%6."/>
+      <w:lvlJc w:val="right"/>
+      <w:pPr>
+        <w:ind w:left="4320" w:hanging="180"/>
+      </w:pPr>
+    </w:lvl>
+    <w:lvl w:ilvl="6" w:tplc="0409000F" w:tentative="1">
+      <w:start w:val="1"/>
+      <w:numFmt w:val="decimal"/>
+      <w:lvlText w:val="%7."/>
+      <w:lvlJc w:val="left"/>
+      <w:pPr>
+        <w:ind w:left="5040" w:hanging="360"/>
+      </w:pPr>
+    </w:lvl>
+    <w:lvl w:ilvl="7" w:tplc="04090019" w:tentative="1">
+      <w:start w:val="1"/>
+      <w:numFmt w:val="lowerLetter"/>
+      <w:lvlText w:val="%8."/>
+      <w:lvlJc w:val="left"/>
+      <w:pPr>
+        <w:ind w:left="5760" w:hanging="360"/>
+      </w:pPr>
+    </w:lvl>
+    <w:lvl w:ilvl="8" w:tplc="0409001B" w:tentative="1">
+      <w:start w:val="1"/>
+      <w:numFmt w:val="lowerRoman"/>
+      <w:lvlText w:val="%9."/>
+      <w:lvlJc w:val="right"/>
+      <w:pPr>
+        <w:ind w:left="6480" w:hanging="180"/>
+      </w:pPr>
+    </w:lvl>
+  </w:abstractNum>
+  <w:abstractNum w:abstractNumId="4">
     <w:nsid w:val="121448A1"/>
     <w:multiLevelType w:val="hybridMultilevel"/>
     <w:tmpl w:val="D1FE97BE"/>
@@ -5041,7 +5525,7 @@
       </w:pPr>
     </w:lvl>
   </w:abstractNum>
-  <w:abstractNum w:abstractNumId="4" w15:restartNumberingAfterBreak="0">
+  <w:abstractNum w:abstractNumId="5">
     <w:nsid w:val="17B53828"/>
     <w:multiLevelType w:val="hybridMultilevel"/>
     <w:tmpl w:val="3F4CB458"/>
@@ -5130,7 +5614,120 @@
       </w:pPr>
     </w:lvl>
   </w:abstractNum>
-  <w:abstractNum w:abstractNumId="5" w15:restartNumberingAfterBreak="0">
+  <w:abstractNum w:abstractNumId="6">
+    <w:nsid w:val="275D463E"/>
+    <w:multiLevelType w:val="hybridMultilevel"/>
+    <w:tmpl w:val="13A4C33C"/>
+    <w:lvl w:ilvl="0" w:tplc="04090001">
+      <w:start w:val="1"/>
+      <w:numFmt w:val="bullet"/>
+      <w:lvlText w:val=""/>
+      <w:lvlJc w:val="left"/>
+      <w:pPr>
+        <w:ind w:left="720" w:hanging="360"/>
+      </w:pPr>
+      <w:rPr>
+        <w:rFonts w:ascii="Symbol" w:hAnsi="Symbol" w:hint="default"/>
+      </w:rPr>
+    </w:lvl>
+    <w:lvl w:ilvl="1" w:tplc="04090003">
+      <w:start w:val="1"/>
+      <w:numFmt w:val="bullet"/>
+      <w:lvlText w:val="o"/>
+      <w:lvlJc w:val="left"/>
+      <w:pPr>
+        <w:ind w:left="1440" w:hanging="360"/>
+      </w:pPr>
+      <w:rPr>
+        <w:rFonts w:ascii="Courier New" w:hAnsi="Courier New" w:cs="Courier New" w:hint="default"/>
+      </w:rPr>
+    </w:lvl>
+    <w:lvl w:ilvl="2" w:tplc="04090005">
+      <w:start w:val="1"/>
+      <w:numFmt w:val="bullet"/>
+      <w:lvlText w:val=""/>
+      <w:lvlJc w:val="left"/>
+      <w:pPr>
+        <w:ind w:left="2160" w:hanging="360"/>
+      </w:pPr>
+      <w:rPr>
+        <w:rFonts w:ascii="Wingdings" w:hAnsi="Wingdings" w:hint="default"/>
+      </w:rPr>
+    </w:lvl>
+    <w:lvl w:ilvl="3" w:tplc="04090001">
+      <w:start w:val="1"/>
+      <w:numFmt w:val="bullet"/>
+      <w:lvlText w:val=""/>
+      <w:lvlJc w:val="left"/>
+      <w:pPr>
+        <w:ind w:left="2880" w:hanging="360"/>
+      </w:pPr>
+      <w:rPr>
+        <w:rFonts w:ascii="Symbol" w:hAnsi="Symbol" w:hint="default"/>
+      </w:rPr>
+    </w:lvl>
+    <w:lvl w:ilvl="4" w:tplc="04090003">
+      <w:start w:val="1"/>
+      <w:numFmt w:val="bullet"/>
+      <w:lvlText w:val="o"/>
+      <w:lvlJc w:val="left"/>
+      <w:pPr>
+        <w:ind w:left="3600" w:hanging="360"/>
+      </w:pPr>
+      <w:rPr>
+        <w:rFonts w:ascii="Courier New" w:hAnsi="Courier New" w:cs="Courier New" w:hint="default"/>
+      </w:rPr>
+    </w:lvl>
+    <w:lvl w:ilvl="5" w:tplc="04090005">
+      <w:start w:val="1"/>
+      <w:numFmt w:val="bullet"/>
+      <w:lvlText w:val=""/>
+      <w:lvlJc w:val="left"/>
+      <w:pPr>
+        <w:ind w:left="4320" w:hanging="360"/>
+      </w:pPr>
+      <w:rPr>
+        <w:rFonts w:ascii="Wingdings" w:hAnsi="Wingdings" w:hint="default"/>
+      </w:rPr>
+    </w:lvl>
+    <w:lvl w:ilvl="6" w:tplc="04090001">
+      <w:start w:val="1"/>
+      <w:numFmt w:val="bullet"/>
+      <w:lvlText w:val=""/>
+      <w:lvlJc w:val="left"/>
+      <w:pPr>
+        <w:ind w:left="5040" w:hanging="360"/>
+      </w:pPr>
+      <w:rPr>
+        <w:rFonts w:ascii="Symbol" w:hAnsi="Symbol" w:hint="default"/>
+      </w:rPr>
+    </w:lvl>
+    <w:lvl w:ilvl="7" w:tplc="04090003">
+      <w:start w:val="1"/>
+      <w:numFmt w:val="bullet"/>
+      <w:lvlText w:val="o"/>
+      <w:lvlJc w:val="left"/>
+      <w:pPr>
+        <w:ind w:left="5760" w:hanging="360"/>
+      </w:pPr>
+      <w:rPr>
+        <w:rFonts w:ascii="Courier New" w:hAnsi="Courier New" w:cs="Courier New" w:hint="default"/>
+      </w:rPr>
+    </w:lvl>
+    <w:lvl w:ilvl="8" w:tplc="04090005">
+      <w:start w:val="1"/>
+      <w:numFmt w:val="bullet"/>
+      <w:lvlText w:val=""/>
+      <w:lvlJc w:val="left"/>
+      <w:pPr>
+        <w:ind w:left="6480" w:hanging="360"/>
+      </w:pPr>
+      <w:rPr>
+        <w:rFonts w:ascii="Wingdings" w:hAnsi="Wingdings" w:hint="default"/>
+      </w:rPr>
+    </w:lvl>
+  </w:abstractNum>
+  <w:abstractNum w:abstractNumId="7">
     <w:nsid w:val="2DD043E5"/>
     <w:multiLevelType w:val="hybridMultilevel"/>
     <w:tmpl w:val="52EC833C"/>
@@ -5219,7 +5816,7 @@
       </w:pPr>
     </w:lvl>
   </w:abstractNum>
-  <w:abstractNum w:abstractNumId="6" w15:restartNumberingAfterBreak="0">
+  <w:abstractNum w:abstractNumId="8">
     <w:nsid w:val="361B5E87"/>
     <w:multiLevelType w:val="hybridMultilevel"/>
     <w:tmpl w:val="6A3605BE"/>
@@ -5308,7 +5905,7 @@
       </w:pPr>
     </w:lvl>
   </w:abstractNum>
-  <w:abstractNum w:abstractNumId="7" w15:restartNumberingAfterBreak="0">
+  <w:abstractNum w:abstractNumId="9">
     <w:nsid w:val="3A644A8D"/>
     <w:multiLevelType w:val="hybridMultilevel"/>
     <w:tmpl w:val="7A208A14"/>
@@ -5397,7 +5994,7 @@
       </w:pPr>
     </w:lvl>
   </w:abstractNum>
-  <w:abstractNum w:abstractNumId="8" w15:restartNumberingAfterBreak="0">
+  <w:abstractNum w:abstractNumId="10">
     <w:nsid w:val="3CE01E96"/>
     <w:multiLevelType w:val="hybridMultilevel"/>
     <w:tmpl w:val="9ACA9C88"/>
@@ -5510,7 +6107,7 @@
       </w:rPr>
     </w:lvl>
   </w:abstractNum>
-  <w:abstractNum w:abstractNumId="9" w15:restartNumberingAfterBreak="0">
+  <w:abstractNum w:abstractNumId="11">
     <w:nsid w:val="4D0D41BE"/>
     <w:multiLevelType w:val="hybridMultilevel"/>
     <w:tmpl w:val="A93613AE"/>
@@ -5623,7 +6220,7 @@
       </w:rPr>
     </w:lvl>
   </w:abstractNum>
-  <w:abstractNum w:abstractNumId="10" w15:restartNumberingAfterBreak="0">
+  <w:abstractNum w:abstractNumId="12">
     <w:nsid w:val="598D2CF6"/>
     <w:multiLevelType w:val="hybridMultilevel"/>
     <w:tmpl w:val="FD64A17E"/>
@@ -5712,7 +6309,7 @@
       </w:pPr>
     </w:lvl>
   </w:abstractNum>
-  <w:abstractNum w:abstractNumId="11" w15:restartNumberingAfterBreak="0">
+  <w:abstractNum w:abstractNumId="13">
     <w:nsid w:val="5E540D64"/>
     <w:multiLevelType w:val="hybridMultilevel"/>
     <w:tmpl w:val="6C2C4DB2"/>
@@ -5804,7 +6401,7 @@
       </w:pPr>
     </w:lvl>
   </w:abstractNum>
-  <w:abstractNum w:abstractNumId="12" w15:restartNumberingAfterBreak="0">
+  <w:abstractNum w:abstractNumId="14">
     <w:nsid w:val="64B36573"/>
     <w:multiLevelType w:val="hybridMultilevel"/>
     <w:tmpl w:val="CB866D64"/>
@@ -5893,7 +6490,93 @@
       </w:pPr>
     </w:lvl>
   </w:abstractNum>
-  <w:abstractNum w:abstractNumId="13" w15:restartNumberingAfterBreak="0">
+  <w:abstractNum w:abstractNumId="15">
+    <w:nsid w:val="6D436546"/>
+    <w:multiLevelType w:val="hybridMultilevel"/>
+    <w:tmpl w:val="183C16AE"/>
+    <w:lvl w:ilvl="0" w:tplc="0409000F">
+      <w:start w:val="1"/>
+      <w:numFmt w:val="decimal"/>
+      <w:lvlText w:val="%1."/>
+      <w:lvlJc w:val="left"/>
+      <w:pPr>
+        <w:ind w:left="720" w:hanging="360"/>
+      </w:pPr>
+    </w:lvl>
+    <w:lvl w:ilvl="1" w:tplc="04090019" w:tentative="1">
+      <w:start w:val="1"/>
+      <w:numFmt w:val="lowerLetter"/>
+      <w:lvlText w:val="%2."/>
+      <w:lvlJc w:val="left"/>
+      <w:pPr>
+        <w:ind w:left="1440" w:hanging="360"/>
+      </w:pPr>
+    </w:lvl>
+    <w:lvl w:ilvl="2" w:tplc="0409001B" w:tentative="1">
+      <w:start w:val="1"/>
+      <w:numFmt w:val="lowerRoman"/>
+      <w:lvlText w:val="%3."/>
+      <w:lvlJc w:val="right"/>
+      <w:pPr>
+        <w:ind w:left="2160" w:hanging="180"/>
+      </w:pPr>
+    </w:lvl>
+    <w:lvl w:ilvl="3" w:tplc="0409000F" w:tentative="1">
+      <w:start w:val="1"/>
+      <w:numFmt w:val="decimal"/>
+      <w:lvlText w:val="%4."/>
+      <w:lvlJc w:val="left"/>
+      <w:pPr>
+        <w:ind w:left="2880" w:hanging="360"/>
+      </w:pPr>
+    </w:lvl>
+    <w:lvl w:ilvl="4" w:tplc="04090019" w:tentative="1">
+      <w:start w:val="1"/>
+      <w:numFmt w:val="lowerLetter"/>
+      <w:lvlText w:val="%5."/>
+      <w:lvlJc w:val="left"/>
+      <w:pPr>
+        <w:ind w:left="3600" w:hanging="360"/>
+      </w:pPr>
+    </w:lvl>
+    <w:lvl w:ilvl="5" w:tplc="0409001B" w:tentative="1">
+      <w:start w:val="1"/>
+      <w:numFmt w:val="lowerRoman"/>
+      <w:lvlText w:val="%6."/>
+      <w:lvlJc w:val="right"/>
+      <w:pPr>
+        <w:ind w:left="4320" w:hanging="180"/>
+      </w:pPr>
+    </w:lvl>
+    <w:lvl w:ilvl="6" w:tplc="0409000F" w:tentative="1">
+      <w:start w:val="1"/>
+      <w:numFmt w:val="decimal"/>
+      <w:lvlText w:val="%7."/>
+      <w:lvlJc w:val="left"/>
+      <w:pPr>
+        <w:ind w:left="5040" w:hanging="360"/>
+      </w:pPr>
+    </w:lvl>
+    <w:lvl w:ilvl="7" w:tplc="04090019" w:tentative="1">
+      <w:start w:val="1"/>
+      <w:numFmt w:val="lowerLetter"/>
+      <w:lvlText w:val="%8."/>
+      <w:lvlJc w:val="left"/>
+      <w:pPr>
+        <w:ind w:left="5760" w:hanging="360"/>
+      </w:pPr>
+    </w:lvl>
+    <w:lvl w:ilvl="8" w:tplc="0409001B" w:tentative="1">
+      <w:start w:val="1"/>
+      <w:numFmt w:val="lowerRoman"/>
+      <w:lvlText w:val="%9."/>
+      <w:lvlJc w:val="right"/>
+      <w:pPr>
+        <w:ind w:left="6480" w:hanging="180"/>
+      </w:pPr>
+    </w:lvl>
+  </w:abstractNum>
+  <w:abstractNum w:abstractNumId="16">
     <w:nsid w:val="6E2F4A26"/>
     <w:multiLevelType w:val="hybridMultilevel"/>
     <w:tmpl w:val="F88A5C3E"/>
@@ -5982,7 +6665,7 @@
       </w:pPr>
     </w:lvl>
   </w:abstractNum>
-  <w:abstractNum w:abstractNumId="14" w15:restartNumberingAfterBreak="0">
+  <w:abstractNum w:abstractNumId="17">
     <w:nsid w:val="772476FE"/>
     <w:multiLevelType w:val="hybridMultilevel"/>
     <w:tmpl w:val="190ADCBA"/>
@@ -6071,7 +6754,7 @@
       </w:pPr>
     </w:lvl>
   </w:abstractNum>
-  <w:abstractNum w:abstractNumId="15" w15:restartNumberingAfterBreak="0">
+  <w:abstractNum w:abstractNumId="18">
     <w:nsid w:val="788C5FD3"/>
     <w:multiLevelType w:val="hybridMultilevel"/>
     <w:tmpl w:val="36D88E30"/>
@@ -6161,58 +6844,67 @@
     </w:lvl>
   </w:abstractNum>
   <w:num w:numId="1">
-    <w:abstractNumId w:val="6"/>
+    <w:abstractNumId w:val="8"/>
   </w:num>
   <w:num w:numId="2">
-    <w:abstractNumId w:val="4"/>
+    <w:abstractNumId w:val="5"/>
   </w:num>
   <w:num w:numId="3">
     <w:abstractNumId w:val="2"/>
   </w:num>
   <w:num w:numId="4">
-    <w:abstractNumId w:val="10"/>
+    <w:abstractNumId w:val="12"/>
   </w:num>
   <w:num w:numId="5">
+    <w:abstractNumId w:val="17"/>
+  </w:num>
+  <w:num w:numId="6">
+    <w:abstractNumId w:val="13"/>
+  </w:num>
+  <w:num w:numId="7">
+    <w:abstractNumId w:val="9"/>
+  </w:num>
+  <w:num w:numId="8">
     <w:abstractNumId w:val="14"/>
   </w:num>
-  <w:num w:numId="6">
-    <w:abstractNumId w:val="11"/>
-  </w:num>
-  <w:num w:numId="7">
-    <w:abstractNumId w:val="7"/>
-  </w:num>
-  <w:num w:numId="8">
-    <w:abstractNumId w:val="12"/>
-  </w:num>
   <w:num w:numId="9">
-    <w:abstractNumId w:val="15"/>
+    <w:abstractNumId w:val="18"/>
   </w:num>
   <w:num w:numId="10">
-    <w:abstractNumId w:val="3"/>
+    <w:abstractNumId w:val="4"/>
   </w:num>
   <w:num w:numId="11">
     <w:abstractNumId w:val="0"/>
   </w:num>
   <w:num w:numId="12">
-    <w:abstractNumId w:val="5"/>
+    <w:abstractNumId w:val="7"/>
   </w:num>
   <w:num w:numId="13">
     <w:abstractNumId w:val="1"/>
   </w:num>
   <w:num w:numId="14">
-    <w:abstractNumId w:val="13"/>
+    <w:abstractNumId w:val="16"/>
   </w:num>
   <w:num w:numId="15">
-    <w:abstractNumId w:val="9"/>
+    <w:abstractNumId w:val="11"/>
   </w:num>
   <w:num w:numId="16">
-    <w:abstractNumId w:val="8"/>
+    <w:abstractNumId w:val="10"/>
+  </w:num>
+  <w:num w:numId="17">
+    <w:abstractNumId w:val="6"/>
+  </w:num>
+  <w:num w:numId="18">
+    <w:abstractNumId w:val="3"/>
+  </w:num>
+  <w:num w:numId="19">
+    <w:abstractNumId w:val="15"/>
   </w:num>
 </w:numbering>
 </file>
 
 <file path=word/styles.xml><?xml version="1.0" encoding="utf-8"?>
-<w:styles xmlns:mc="http://schemas.openxmlformats.org/markup-compatibility/2006" xmlns:r="http://schemas.openxmlformats.org/officeDocument/2006/relationships" xmlns:w="http://schemas.openxmlformats.org/wordprocessingml/2006/main" xmlns:w14="http://schemas.microsoft.com/office/word/2010/wordml" xmlns:w15="http://schemas.microsoft.com/office/word/2012/wordml" xmlns:w16se="http://schemas.microsoft.com/office/word/2015/wordml/symex" mc:Ignorable="w14 w15 w16se">
+<w:styles xmlns:mc="http://schemas.openxmlformats.org/markup-compatibility/2006" xmlns:r="http://schemas.openxmlformats.org/officeDocument/2006/relationships" xmlns:w="http://schemas.openxmlformats.org/wordprocessingml/2006/main" xmlns:w14="http://schemas.microsoft.com/office/word/2010/wordml" xmlns:w15="http://schemas.microsoft.com/office/word/2012/wordml" mc:Ignorable="w14 w15">
   <w:docDefaults>
     <w:rPrDefault>
       <w:rPr>
@@ -6228,7 +6920,7 @@
       </w:pPr>
     </w:pPrDefault>
   </w:docDefaults>
-  <w:latentStyles w:defLockedState="0" w:defUIPriority="99" w:defSemiHidden="0" w:defUnhideWhenUsed="0" w:defQFormat="0" w:count="372">
+  <w:latentStyles w:defLockedState="0" w:defUIPriority="99" w:defSemiHidden="0" w:defUnhideWhenUsed="0" w:defQFormat="0" w:count="371">
     <w:lsdException w:name="Normal" w:uiPriority="0" w:qFormat="1"/>
     <w:lsdException w:name="heading 1" w:uiPriority="9" w:qFormat="1"/>
     <w:lsdException w:name="heading 2" w:semiHidden="1" w:uiPriority="9" w:unhideWhenUsed="1" w:qFormat="1"/>
@@ -6600,7 +7292,6 @@
     <w:lsdException w:name="List Table 5 Dark Accent 6" w:uiPriority="50"/>
     <w:lsdException w:name="List Table 6 Colorful Accent 6" w:uiPriority="51"/>
     <w:lsdException w:name="List Table 7 Colorful Accent 6" w:uiPriority="52"/>
-    <w:lsdException w:name="Mention" w:semiHidden="1" w:unhideWhenUsed="1"/>
   </w:latentStyles>
   <w:style w:type="paragraph" w:default="1" w:styleId="Normal">
     <w:name w:val="Normal"/>
@@ -6847,6 +7538,7 @@
       <w:lang w:val="en-US" w:eastAsia="en-US"/>
     </w:rPr>
     <w:tblPr>
+      <w:tblInd w:w="0" w:type="dxa"/>
       <w:tblBorders>
         <w:top w:val="single" w:sz="4" w:space="0" w:color="auto"/>
         <w:left w:val="single" w:sz="4" w:space="0" w:color="auto"/>
@@ -6855,6 +7547,12 @@
         <w:insideH w:val="single" w:sz="4" w:space="0" w:color="auto"/>
         <w:insideV w:val="single" w:sz="4" w:space="0" w:color="auto"/>
       </w:tblBorders>
+      <w:tblCellMar>
+        <w:top w:w="0" w:type="dxa"/>
+        <w:left w:w="108" w:type="dxa"/>
+        <w:bottom w:w="0" w:type="dxa"/>
+        <w:right w:w="108" w:type="dxa"/>
+      </w:tblCellMar>
     </w:tblPr>
   </w:style>
   <w:style w:type="table" w:styleId="PlainTable4">
@@ -6868,6 +7566,13 @@
     <w:tblPr>
       <w:tblStyleRowBandSize w:val="1"/>
       <w:tblStyleColBandSize w:val="1"/>
+      <w:tblInd w:w="0" w:type="dxa"/>
+      <w:tblCellMar>
+        <w:top w:w="0" w:type="dxa"/>
+        <w:left w:w="108" w:type="dxa"/>
+        <w:bottom w:w="0" w:type="dxa"/>
+        <w:right w:w="108" w:type="dxa"/>
+      </w:tblCellMar>
     </w:tblPr>
     <w:tblStylePr w:type="firstRow">
       <w:rPr>
@@ -6910,7 +7615,7 @@
 </file>
 
 <file path=word/charts/chart1.xml><?xml version="1.0" encoding="utf-8"?>
-<c:chartSpace xmlns:c="http://schemas.openxmlformats.org/drawingml/2006/chart" xmlns:a="http://schemas.openxmlformats.org/drawingml/2006/main" xmlns:r="http://schemas.openxmlformats.org/officeDocument/2006/relationships" xmlns:c16r2="http://schemas.microsoft.com/office/drawing/2015/06/chart">
+<c:chartSpace xmlns:c="http://schemas.openxmlformats.org/drawingml/2006/chart" xmlns:a="http://schemas.openxmlformats.org/drawingml/2006/main" xmlns:r="http://schemas.openxmlformats.org/officeDocument/2006/relationships">
   <c:date1904 val="0"/>
   <c:lang val="en-US"/>
   <c:roundedCorners val="0"/>
@@ -7097,7 +7802,7 @@
               </c:numCache>
             </c:numRef>
           </c:val>
-          <c:extLst>
+          <c:extLst xmlns:c16r2="http://schemas.microsoft.com/office/drawing/2015/06/chart">
             <c:ext xmlns:c16="http://schemas.microsoft.com/office/drawing/2014/chart" uri="{C3380CC4-5D6E-409C-BE32-E72D297353CC}">
               <c16:uniqueId val="{00000000-44A4-4AD4-A859-887B6E1D1839}"/>
             </c:ext>
@@ -7113,12 +7818,12 @@
         </c:dLbls>
         <c:gapWidth val="150"/>
         <c:shape val="box"/>
-        <c:axId val="296942288"/>
-        <c:axId val="296944256"/>
+        <c:axId val="-1091857712"/>
+        <c:axId val="-1091867504"/>
         <c:axId val="0"/>
       </c:bar3DChart>
       <c:catAx>
-        <c:axId val="296942288"/>
+        <c:axId val="-1091857712"/>
         <c:scaling>
           <c:orientation val="minMax"/>
         </c:scaling>
@@ -7155,7 +7860,7 @@
             <a:endParaRPr lang="en-US"/>
           </a:p>
         </c:txPr>
-        <c:crossAx val="296944256"/>
+        <c:crossAx val="-1091867504"/>
         <c:crosses val="autoZero"/>
         <c:auto val="1"/>
         <c:lblAlgn val="ctr"/>
@@ -7163,7 +7868,7 @@
         <c:noMultiLvlLbl val="0"/>
       </c:catAx>
       <c:valAx>
-        <c:axId val="296944256"/>
+        <c:axId val="-1091867504"/>
         <c:scaling>
           <c:orientation val="minMax"/>
           <c:max val="1400000000"/>
@@ -7215,7 +7920,7 @@
             <a:endParaRPr lang="en-US"/>
           </a:p>
         </c:txPr>
-        <c:crossAx val="296942288"/>
+        <c:crossAx val="-1091857712"/>
         <c:crosses val="autoZero"/>
         <c:crossBetween val="between"/>
       </c:valAx>
@@ -7240,7 +7945,7 @@
           <a:bodyPr rot="0" spcFirstLastPara="1" vertOverflow="ellipsis" vert="horz" wrap="square" anchor="ctr" anchorCtr="1"/>
           <a:lstStyle/>
           <a:p>
-            <a:pPr rtl="0">
+            <a:pPr>
               <a:defRPr sz="900" b="0" i="0" u="none" strike="noStrike" kern="1200" baseline="0">
                 <a:solidFill>
                   <a:schemeClr val="tx1">

</xml_diff>